<commit_message>
Response the request of 0614-0620
I response the problem about github
</commit_message>
<xml_diff>
--- a/routine/timeable/2015-06/0614-.0620.docx
+++ b/routine/timeable/2015-06/0614-.0620.docx
@@ -1,6 +1,6 @@
 
 <file path=word/document.xml><?xml version="1.0" encoding="utf-8"?>
-<w:document xmlns:wpc="http://schemas.microsoft.com/office/word/2010/wordprocessingCanvas" xmlns:mc="http://schemas.openxmlformats.org/markup-compatibility/2006" xmlns:o="urn:schemas-microsoft-com:office:office" xmlns:r="http://schemas.openxmlformats.org/officeDocument/2006/relationships" xmlns:m="http://schemas.openxmlformats.org/officeDocument/2006/math" xmlns:v="urn:schemas-microsoft-com:vml" xmlns:wp14="http://schemas.microsoft.com/office/word/2010/wordprocessingDrawing" xmlns:wp="http://schemas.openxmlformats.org/drawingml/2006/wordprocessingDrawing" xmlns:w10="urn:schemas-microsoft-com:office:word" xmlns:w="http://schemas.openxmlformats.org/wordprocessingml/2006/main" xmlns:w14="http://schemas.microsoft.com/office/word/2010/wordml" xmlns:w15="http://schemas.microsoft.com/office/word/2012/wordml" xmlns:wpg="http://schemas.microsoft.com/office/word/2010/wordprocessingGroup" xmlns:wpi="http://schemas.microsoft.com/office/word/2010/wordprocessingInk" xmlns:wne="http://schemas.microsoft.com/office/word/2006/wordml" xmlns:wps="http://schemas.microsoft.com/office/word/2010/wordprocessingShape" mc:Ignorable="w14 w15 wp14">
+<w:document xmlns:wpc="http://schemas.microsoft.com/office/word/2010/wordprocessingCanvas" xmlns:mc="http://schemas.openxmlformats.org/markup-compatibility/2006" xmlns:o="urn:schemas-microsoft-com:office:office" xmlns:r="http://schemas.openxmlformats.org/officeDocument/2006/relationships" xmlns:m="http://schemas.openxmlformats.org/officeDocument/2006/math" xmlns:v="urn:schemas-microsoft-com:vml" xmlns:wp14="http://schemas.microsoft.com/office/word/2010/wordprocessingDrawing" xmlns:wp="http://schemas.openxmlformats.org/drawingml/2006/wordprocessingDrawing" xmlns:w10="urn:schemas-microsoft-com:office:word" xmlns:w="http://schemas.openxmlformats.org/wordprocessingml/2006/main" xmlns:w14="http://schemas.microsoft.com/office/word/2010/wordml" xmlns:wpg="http://schemas.microsoft.com/office/word/2010/wordprocessingGroup" xmlns:wpi="http://schemas.microsoft.com/office/word/2010/wordprocessingInk" xmlns:wne="http://schemas.microsoft.com/office/word/2006/wordml" xmlns:wps="http://schemas.microsoft.com/office/word/2010/wordprocessingShape" mc:Ignorable="w14 wp14">
   <w:body>
     <w:p>
       <w:pPr>
@@ -136,13 +136,23 @@
         </w:rPr>
         <w:t>：</w:t>
       </w:r>
-      <w:r>
-        <w:rPr>
-          <w:rFonts w:hint="eastAsia"/>
-          <w:sz w:val="28"/>
-          <w:szCs w:val="28"/>
-        </w:rPr>
-        <w:t xml:space="preserve">study </w:t>
+      <w:proofErr w:type="gramStart"/>
+      <w:r>
+        <w:rPr>
+          <w:rFonts w:hint="eastAsia"/>
+          <w:sz w:val="28"/>
+          <w:szCs w:val="28"/>
+        </w:rPr>
+        <w:t>study</w:t>
+      </w:r>
+      <w:proofErr w:type="gramEnd"/>
+      <w:r>
+        <w:rPr>
+          <w:rFonts w:hint="eastAsia"/>
+          <w:sz w:val="28"/>
+          <w:szCs w:val="28"/>
+        </w:rPr>
+        <w:t xml:space="preserve"> </w:t>
       </w:r>
       <w:r>
         <w:rPr>
@@ -308,13 +318,23 @@
         </w:rPr>
         <w:t>：</w:t>
       </w:r>
-      <w:r>
-        <w:rPr>
-          <w:rFonts w:hint="eastAsia"/>
-          <w:sz w:val="28"/>
-          <w:szCs w:val="28"/>
-        </w:rPr>
-        <w:t xml:space="preserve">study </w:t>
+      <w:proofErr w:type="gramStart"/>
+      <w:r>
+        <w:rPr>
+          <w:rFonts w:hint="eastAsia"/>
+          <w:sz w:val="28"/>
+          <w:szCs w:val="28"/>
+        </w:rPr>
+        <w:t>study</w:t>
+      </w:r>
+      <w:proofErr w:type="gramEnd"/>
+      <w:r>
+        <w:rPr>
+          <w:rFonts w:hint="eastAsia"/>
+          <w:sz w:val="28"/>
+          <w:szCs w:val="28"/>
+        </w:rPr>
+        <w:t xml:space="preserve"> </w:t>
       </w:r>
       <w:r>
         <w:rPr>
@@ -466,12 +486,21 @@
         </w:rPr>
         <w:t>：</w:t>
       </w:r>
-      <w:r>
-        <w:rPr>
-          <w:sz w:val="28"/>
-          <w:szCs w:val="28"/>
-        </w:rPr>
-        <w:t>redesign directory , update all rules</w:t>
+      <w:proofErr w:type="gramStart"/>
+      <w:r>
+        <w:rPr>
+          <w:sz w:val="28"/>
+          <w:szCs w:val="28"/>
+        </w:rPr>
+        <w:t>redesign</w:t>
+      </w:r>
+      <w:proofErr w:type="gramEnd"/>
+      <w:r>
+        <w:rPr>
+          <w:sz w:val="28"/>
+          <w:szCs w:val="28"/>
+        </w:rPr>
+        <w:t xml:space="preserve"> directory , update all rules</w:t>
       </w:r>
       <w:r>
         <w:rPr>
@@ -508,13 +537,41 @@
         </w:rPr>
         <w:t>：</w:t>
       </w:r>
-      <w:r>
-        <w:rPr>
-          <w:rFonts w:hint="eastAsia"/>
-          <w:sz w:val="28"/>
-          <w:szCs w:val="28"/>
-        </w:rPr>
-        <w:t>teach peter how to use git &amp; Java</w:t>
+      <w:proofErr w:type="gramStart"/>
+      <w:r>
+        <w:rPr>
+          <w:rFonts w:hint="eastAsia"/>
+          <w:sz w:val="28"/>
+          <w:szCs w:val="28"/>
+        </w:rPr>
+        <w:t>teach</w:t>
+      </w:r>
+      <w:proofErr w:type="gramEnd"/>
+      <w:r>
+        <w:rPr>
+          <w:rFonts w:hint="eastAsia"/>
+          <w:sz w:val="28"/>
+          <w:szCs w:val="28"/>
+        </w:rPr>
+        <w:t xml:space="preserve"> peter how to use </w:t>
+      </w:r>
+      <w:proofErr w:type="spellStart"/>
+      <w:r>
+        <w:rPr>
+          <w:rFonts w:hint="eastAsia"/>
+          <w:sz w:val="28"/>
+          <w:szCs w:val="28"/>
+        </w:rPr>
+        <w:t>git</w:t>
+      </w:r>
+      <w:proofErr w:type="spellEnd"/>
+      <w:r>
+        <w:rPr>
+          <w:rFonts w:hint="eastAsia"/>
+          <w:sz w:val="28"/>
+          <w:szCs w:val="28"/>
+        </w:rPr>
+        <w:t xml:space="preserve"> &amp; Java</w:t>
       </w:r>
       <w:r>
         <w:rPr>
@@ -566,12 +623,21 @@
           <w:szCs w:val="28"/>
         </w:rPr>
       </w:pPr>
-      <w:r>
-        <w:rPr>
-          <w:sz w:val="28"/>
-          <w:szCs w:val="28"/>
-        </w:rPr>
-        <w:t xml:space="preserve">to clean out all notes </w:t>
+      <w:proofErr w:type="gramStart"/>
+      <w:r>
+        <w:rPr>
+          <w:sz w:val="28"/>
+          <w:szCs w:val="28"/>
+        </w:rPr>
+        <w:t>to</w:t>
+      </w:r>
+      <w:proofErr w:type="gramEnd"/>
+      <w:r>
+        <w:rPr>
+          <w:sz w:val="28"/>
+          <w:szCs w:val="28"/>
+        </w:rPr>
+        <w:t xml:space="preserve"> clean out all notes </w:t>
       </w:r>
       <w:r>
         <w:rPr>
@@ -628,8 +694,17 @@
           <w:rFonts w:hint="eastAsia"/>
           <w:szCs w:val="24"/>
         </w:rPr>
-        <w:t xml:space="preserve"> mysql</w:t>
-      </w:r>
+        <w:t xml:space="preserve"> </w:t>
+      </w:r>
+      <w:proofErr w:type="spellStart"/>
+      <w:r>
+        <w:rPr>
+          <w:rFonts w:hint="eastAsia"/>
+          <w:szCs w:val="24"/>
+        </w:rPr>
+        <w:t>mysql</w:t>
+      </w:r>
+      <w:proofErr w:type="spellEnd"/>
       <w:r>
         <w:rPr>
           <w:rFonts w:hint="eastAsia"/>
@@ -673,7 +748,23 @@
           <w:rFonts w:hint="eastAsia"/>
           <w:szCs w:val="24"/>
         </w:rPr>
-        <w:t>無法正確釐清導致文件雜亂</w:t>
+        <w:t>無法正確</w:t>
+      </w:r>
+      <w:proofErr w:type="gramStart"/>
+      <w:r>
+        <w:rPr>
+          <w:rFonts w:hint="eastAsia"/>
+          <w:szCs w:val="24"/>
+        </w:rPr>
+        <w:t>釐</w:t>
+      </w:r>
+      <w:proofErr w:type="gramEnd"/>
+      <w:r>
+        <w:rPr>
+          <w:rFonts w:hint="eastAsia"/>
+          <w:szCs w:val="24"/>
+        </w:rPr>
+        <w:t>清導致文件雜亂</w:t>
       </w:r>
       <w:r>
         <w:rPr>
@@ -723,7 +814,6 @@
         <w:adjustRightInd w:val="0"/>
         <w:snapToGrid w:val="0"/>
         <w:rPr>
-          <w:rFonts w:hint="eastAsia"/>
           <w:sz w:val="28"/>
           <w:szCs w:val="28"/>
         </w:rPr>
@@ -858,17 +948,7 @@
           <w:sz w:val="28"/>
           <w:szCs w:val="28"/>
         </w:rPr>
-        <w:t xml:space="preserve">     </w:t>
-      </w:r>
-      <w:bookmarkStart w:id="0" w:name="_GoBack"/>
-      <w:bookmarkEnd w:id="0"/>
-      <w:r>
-        <w:rPr>
-          <w:rFonts w:hint="eastAsia"/>
-          <w:sz w:val="28"/>
-          <w:szCs w:val="28"/>
-        </w:rPr>
-        <w:t xml:space="preserve"> PACKAGE</w:t>
+        <w:t xml:space="preserve">      PACKAGE</w:t>
       </w:r>
       <w:r>
         <w:rPr>
@@ -900,7 +980,6 @@
         <w:adjustRightInd w:val="0"/>
         <w:snapToGrid w:val="0"/>
         <w:rPr>
-          <w:rFonts w:hint="eastAsia"/>
           <w:sz w:val="28"/>
           <w:szCs w:val="28"/>
         </w:rPr>
@@ -1009,7 +1088,30 @@
           <w:rFonts w:hint="eastAsia"/>
           <w:sz w:val="28"/>
         </w:rPr>
-        <w:t xml:space="preserve">       Rex request </w:t>
+        <w:t xml:space="preserve">       </w:t>
+      </w:r>
+      <w:proofErr w:type="spellStart"/>
+      <w:r>
+        <w:rPr>
+          <w:rFonts w:hint="eastAsia"/>
+          <w:sz w:val="28"/>
+        </w:rPr>
+        <w:t>Q.</w:t>
+      </w:r>
+      <w:r>
+        <w:rPr>
+          <w:rFonts w:hint="eastAsia"/>
+          <w:sz w:val="28"/>
+        </w:rPr>
+        <w:t>Rex</w:t>
+      </w:r>
+      <w:proofErr w:type="spellEnd"/>
+      <w:r>
+        <w:rPr>
+          <w:rFonts w:hint="eastAsia"/>
+          <w:sz w:val="28"/>
+        </w:rPr>
+        <w:t xml:space="preserve"> request </w:t>
       </w:r>
       <w:r>
         <w:rPr>
@@ -1203,6 +1305,7 @@
         </w:rPr>
         <w:t>反之</w:t>
       </w:r>
+      <w:proofErr w:type="spellStart"/>
       <w:r>
         <w:rPr>
           <w:rFonts w:hint="eastAsia"/>
@@ -1210,6 +1313,7 @@
         </w:rPr>
         <w:t>allen</w:t>
       </w:r>
+      <w:proofErr w:type="spellEnd"/>
       <w:r>
         <w:rPr>
           <w:rFonts w:hint="eastAsia"/>
@@ -1229,42 +1333,542 @@
       <w:pPr>
         <w:adjustRightInd w:val="0"/>
         <w:snapToGrid w:val="0"/>
-        <w:rPr>
-          <w:sz w:val="28"/>
-        </w:rPr>
-      </w:pPr>
+        <w:ind w:left="1400" w:hangingChars="500" w:hanging="1400"/>
+        <w:rPr>
+          <w:rFonts w:hint="eastAsia"/>
+          <w:sz w:val="28"/>
+        </w:rPr>
+      </w:pPr>
+      <w:r>
+        <w:rPr>
+          <w:rFonts w:hint="eastAsia"/>
+          <w:sz w:val="28"/>
+        </w:rPr>
+        <w:t xml:space="preserve">       A:</w:t>
+      </w:r>
+      <w:r>
+        <w:rPr>
+          <w:rFonts w:hint="eastAsia"/>
+          <w:sz w:val="28"/>
+        </w:rPr>
+        <w:t>以</w:t>
+      </w:r>
+      <w:r>
+        <w:rPr>
+          <w:rFonts w:hint="eastAsia"/>
+          <w:sz w:val="28"/>
+        </w:rPr>
+        <w:t>Rex</w:t>
+      </w:r>
+      <w:r>
+        <w:rPr>
+          <w:rFonts w:hint="eastAsia"/>
+          <w:sz w:val="28"/>
+        </w:rPr>
+        <w:t>版本</w:t>
+      </w:r>
+      <w:proofErr w:type="spellStart"/>
+      <w:r>
+        <w:rPr>
+          <w:rFonts w:hint="eastAsia"/>
+          <w:sz w:val="28"/>
+        </w:rPr>
+        <w:t>mastr</w:t>
+      </w:r>
+      <w:proofErr w:type="spellEnd"/>
+      <w:r>
+        <w:rPr>
+          <w:rFonts w:hint="eastAsia"/>
+          <w:sz w:val="28"/>
+        </w:rPr>
+        <w:t>分支為最新版本</w:t>
+      </w:r>
+      <w:r>
+        <w:rPr>
+          <w:rFonts w:hint="eastAsia"/>
+          <w:sz w:val="28"/>
+        </w:rPr>
+        <w:t>,</w:t>
+      </w:r>
+      <w:r>
+        <w:rPr>
+          <w:rFonts w:hint="eastAsia"/>
+          <w:sz w:val="28"/>
+        </w:rPr>
+        <w:t>Allen</w:t>
+      </w:r>
+      <w:r>
+        <w:rPr>
+          <w:rFonts w:hint="eastAsia"/>
+          <w:sz w:val="28"/>
+        </w:rPr>
+        <w:t>與</w:t>
+      </w:r>
+      <w:r>
+        <w:rPr>
+          <w:rFonts w:hint="eastAsia"/>
+          <w:sz w:val="28"/>
+        </w:rPr>
+        <w:t>Peter</w:t>
+      </w:r>
+      <w:r>
+        <w:rPr>
+          <w:rFonts w:hint="eastAsia"/>
+          <w:sz w:val="28"/>
+        </w:rPr>
+        <w:t>以目前</w:t>
+      </w:r>
+      <w:proofErr w:type="spellStart"/>
+      <w:r>
+        <w:rPr>
+          <w:rFonts w:hint="eastAsia"/>
+          <w:sz w:val="28"/>
+        </w:rPr>
+        <w:t>maste</w:t>
+      </w:r>
+      <w:proofErr w:type="spellEnd"/>
+      <w:r>
+        <w:rPr>
+          <w:rFonts w:hint="eastAsia"/>
+          <w:sz w:val="28"/>
+        </w:rPr>
+        <w:t>為主體各自</w:t>
+      </w:r>
+      <w:r>
+        <w:rPr>
+          <w:rFonts w:hint="eastAsia"/>
+          <w:sz w:val="28"/>
+        </w:rPr>
+        <w:t>建立</w:t>
+      </w:r>
+      <w:r>
+        <w:rPr>
+          <w:rFonts w:hint="eastAsia"/>
+          <w:sz w:val="28"/>
+        </w:rPr>
+        <w:t>A-</w:t>
+      </w:r>
+      <w:proofErr w:type="spellStart"/>
+      <w:r>
+        <w:rPr>
+          <w:rFonts w:hint="eastAsia"/>
+          <w:sz w:val="28"/>
+        </w:rPr>
+        <w:t>modfiy</w:t>
+      </w:r>
+      <w:proofErr w:type="spellEnd"/>
+      <w:r>
+        <w:rPr>
+          <w:rFonts w:hint="eastAsia"/>
+          <w:sz w:val="28"/>
+        </w:rPr>
+        <w:t>分支</w:t>
+      </w:r>
+      <w:r>
+        <w:rPr>
+          <w:rFonts w:hint="eastAsia"/>
+          <w:sz w:val="28"/>
+        </w:rPr>
+        <w:t>,P</w:t>
+      </w:r>
+      <w:r>
+        <w:rPr>
+          <w:rFonts w:hint="eastAsia"/>
+          <w:sz w:val="28"/>
+        </w:rPr>
+        <w:t>-</w:t>
+      </w:r>
+      <w:proofErr w:type="spellStart"/>
+      <w:r>
+        <w:rPr>
+          <w:rFonts w:hint="eastAsia"/>
+          <w:sz w:val="28"/>
+        </w:rPr>
+        <w:t>modfiy</w:t>
+      </w:r>
+      <w:proofErr w:type="spellEnd"/>
+      <w:r>
+        <w:rPr>
+          <w:rFonts w:hint="eastAsia"/>
+          <w:sz w:val="28"/>
+        </w:rPr>
+        <w:t>分支</w:t>
+      </w:r>
+      <w:r>
+        <w:rPr>
+          <w:rFonts w:hint="eastAsia"/>
+          <w:sz w:val="28"/>
+        </w:rPr>
+        <w:t>,</w:t>
+      </w:r>
+      <w:r>
+        <w:rPr>
+          <w:rFonts w:hint="eastAsia"/>
+          <w:sz w:val="28"/>
+        </w:rPr>
+        <w:t>如果</w:t>
+      </w:r>
+      <w:r>
+        <w:rPr>
+          <w:rFonts w:hint="eastAsia"/>
+          <w:sz w:val="28"/>
+        </w:rPr>
+        <w:lastRenderedPageBreak/>
+        <w:t>Allen</w:t>
+      </w:r>
+      <w:r>
+        <w:rPr>
+          <w:rFonts w:hint="eastAsia"/>
+          <w:sz w:val="28"/>
+        </w:rPr>
+        <w:t>先修改完畢則</w:t>
+      </w:r>
+      <w:r>
+        <w:rPr>
+          <w:rFonts w:hint="eastAsia"/>
+          <w:sz w:val="28"/>
+        </w:rPr>
+        <w:t>pull request</w:t>
+      </w:r>
+      <w:r>
+        <w:rPr>
+          <w:rFonts w:hint="eastAsia"/>
+          <w:sz w:val="28"/>
+        </w:rPr>
+        <w:t>給</w:t>
+      </w:r>
+      <w:r>
+        <w:rPr>
+          <w:rFonts w:hint="eastAsia"/>
+          <w:sz w:val="28"/>
+        </w:rPr>
+        <w:t>Rex</w:t>
+      </w:r>
+      <w:r>
+        <w:rPr>
+          <w:rFonts w:hint="eastAsia"/>
+          <w:sz w:val="28"/>
+        </w:rPr>
+        <w:t>確認後</w:t>
+      </w:r>
+      <w:r>
+        <w:rPr>
+          <w:rFonts w:hint="eastAsia"/>
+          <w:sz w:val="28"/>
+        </w:rPr>
+        <w:t>,</w:t>
+      </w:r>
+      <w:r>
+        <w:rPr>
+          <w:rFonts w:hint="eastAsia"/>
+          <w:sz w:val="28"/>
+        </w:rPr>
+        <w:t>將</w:t>
+      </w:r>
+      <w:r>
+        <w:rPr>
+          <w:rFonts w:hint="eastAsia"/>
+          <w:sz w:val="28"/>
+        </w:rPr>
+        <w:t>A-</w:t>
+      </w:r>
+      <w:proofErr w:type="spellStart"/>
+      <w:r>
+        <w:rPr>
+          <w:rFonts w:hint="eastAsia"/>
+          <w:sz w:val="28"/>
+        </w:rPr>
+        <w:t>modfiy</w:t>
+      </w:r>
+      <w:proofErr w:type="spellEnd"/>
+      <w:r>
+        <w:rPr>
+          <w:rFonts w:hint="eastAsia"/>
+          <w:sz w:val="28"/>
+        </w:rPr>
+        <w:t>分支</w:t>
+      </w:r>
+      <w:r>
+        <w:rPr>
+          <w:rFonts w:hint="eastAsia"/>
+          <w:sz w:val="28"/>
+        </w:rPr>
+        <w:t>Merge</w:t>
+      </w:r>
+      <w:r>
+        <w:rPr>
+          <w:rFonts w:hint="eastAsia"/>
+          <w:sz w:val="28"/>
+        </w:rPr>
+        <w:t>到</w:t>
+      </w:r>
+      <w:r>
+        <w:rPr>
+          <w:rFonts w:hint="eastAsia"/>
+          <w:sz w:val="28"/>
+        </w:rPr>
+        <w:t>master,</w:t>
+      </w:r>
+      <w:r>
+        <w:rPr>
+          <w:rFonts w:hint="eastAsia"/>
+          <w:sz w:val="28"/>
+        </w:rPr>
+        <w:t xml:space="preserve"> </w:t>
+      </w:r>
+      <w:r>
+        <w:rPr>
+          <w:rFonts w:hint="eastAsia"/>
+          <w:sz w:val="28"/>
+        </w:rPr>
+        <w:t>Peter</w:t>
+      </w:r>
+      <w:r>
+        <w:rPr>
+          <w:rFonts w:hint="eastAsia"/>
+          <w:sz w:val="28"/>
+        </w:rPr>
+        <w:t>的</w:t>
+      </w:r>
+      <w:r>
+        <w:rPr>
+          <w:rFonts w:hint="eastAsia"/>
+          <w:sz w:val="28"/>
+        </w:rPr>
+        <w:t>P</w:t>
+      </w:r>
+      <w:r>
+        <w:rPr>
+          <w:rFonts w:hint="eastAsia"/>
+          <w:sz w:val="28"/>
+        </w:rPr>
+        <w:t>-</w:t>
+      </w:r>
+      <w:proofErr w:type="spellStart"/>
+      <w:r>
+        <w:rPr>
+          <w:rFonts w:hint="eastAsia"/>
+          <w:sz w:val="28"/>
+        </w:rPr>
+        <w:t>modfiy</w:t>
+      </w:r>
+      <w:proofErr w:type="spellEnd"/>
+      <w:r>
+        <w:rPr>
+          <w:rFonts w:hint="eastAsia"/>
+          <w:sz w:val="28"/>
+        </w:rPr>
+        <w:t>分支完成後一樣</w:t>
+      </w:r>
+      <w:r>
+        <w:rPr>
+          <w:rFonts w:hint="eastAsia"/>
+          <w:sz w:val="28"/>
+        </w:rPr>
+        <w:t>pull request</w:t>
+      </w:r>
+      <w:r>
+        <w:rPr>
+          <w:rFonts w:hint="eastAsia"/>
+          <w:sz w:val="28"/>
+        </w:rPr>
+        <w:t>給</w:t>
+      </w:r>
+      <w:r>
+        <w:rPr>
+          <w:rFonts w:hint="eastAsia"/>
+          <w:sz w:val="28"/>
+        </w:rPr>
+        <w:t>Rex</w:t>
+      </w:r>
+      <w:r>
+        <w:rPr>
+          <w:rFonts w:hint="eastAsia"/>
+          <w:sz w:val="28"/>
+        </w:rPr>
+        <w:t>確認</w:t>
+      </w:r>
+      <w:r>
+        <w:rPr>
+          <w:rFonts w:hint="eastAsia"/>
+          <w:sz w:val="28"/>
+        </w:rPr>
+        <w:t>是否有無衝突後</w:t>
+      </w:r>
+      <w:r>
+        <w:rPr>
+          <w:rFonts w:hint="eastAsia"/>
+          <w:sz w:val="28"/>
+        </w:rPr>
+        <w:t>,</w:t>
+      </w:r>
+      <w:r>
+        <w:rPr>
+          <w:rFonts w:hint="eastAsia"/>
+          <w:sz w:val="28"/>
+        </w:rPr>
+        <w:t xml:space="preserve"> </w:t>
+      </w:r>
+      <w:r>
+        <w:rPr>
+          <w:rFonts w:hint="eastAsia"/>
+          <w:sz w:val="28"/>
+        </w:rPr>
+        <w:t>Merge</w:t>
+      </w:r>
+      <w:r>
+        <w:rPr>
+          <w:rFonts w:hint="eastAsia"/>
+          <w:sz w:val="28"/>
+        </w:rPr>
+        <w:t>到</w:t>
+      </w:r>
+      <w:r>
+        <w:rPr>
+          <w:rFonts w:hint="eastAsia"/>
+          <w:sz w:val="28"/>
+        </w:rPr>
+        <w:t>master</w:t>
+      </w:r>
+      <w:r>
+        <w:rPr>
+          <w:rFonts w:hint="eastAsia"/>
+          <w:sz w:val="28"/>
+        </w:rPr>
+        <w:t>,</w:t>
+      </w:r>
     </w:p>
     <w:p>
       <w:pPr>
         <w:adjustRightInd w:val="0"/>
         <w:snapToGrid w:val="0"/>
-        <w:rPr>
-          <w:sz w:val="28"/>
-        </w:rPr>
-      </w:pPr>
-      <w:r>
-        <w:rPr>
-          <w:rFonts w:hint="eastAsia"/>
-          <w:sz w:val="28"/>
-        </w:rPr>
-        <w:t xml:space="preserve">                  </w:t>
-      </w:r>
+        <w:ind w:left="1400"/>
+        <w:rPr>
+          <w:rFonts w:hint="eastAsia"/>
+          <w:sz w:val="28"/>
+        </w:rPr>
+      </w:pPr>
+      <w:r>
+        <w:rPr>
+          <w:rFonts w:hint="eastAsia"/>
+          <w:sz w:val="28"/>
+        </w:rPr>
+        <w:t>當</w:t>
+      </w:r>
+      <w:r>
+        <w:rPr>
+          <w:rFonts w:hint="eastAsia"/>
+          <w:sz w:val="28"/>
+        </w:rPr>
+        <w:t>master</w:t>
+      </w:r>
+      <w:r>
+        <w:rPr>
+          <w:rFonts w:hint="eastAsia"/>
+          <w:sz w:val="28"/>
+        </w:rPr>
+        <w:t>有版本更新時再</w:t>
+      </w:r>
+      <w:r>
+        <w:rPr>
+          <w:rFonts w:hint="eastAsia"/>
+          <w:sz w:val="28"/>
+        </w:rPr>
+        <w:t>sync</w:t>
+      </w:r>
+      <w:r>
+        <w:rPr>
+          <w:rFonts w:hint="eastAsia"/>
+          <w:sz w:val="28"/>
+        </w:rPr>
+        <w:t>去同步</w:t>
+      </w:r>
+      <w:r>
+        <w:rPr>
+          <w:rFonts w:hint="eastAsia"/>
+          <w:sz w:val="28"/>
+        </w:rPr>
+        <w:t>master</w:t>
+      </w:r>
+      <w:r>
+        <w:rPr>
+          <w:rFonts w:hint="eastAsia"/>
+          <w:sz w:val="28"/>
+        </w:rPr>
+        <w:t>。</w:t>
+      </w:r>
+      <w:r>
+        <w:rPr>
+          <w:rFonts w:hint="eastAsia"/>
+          <w:sz w:val="28"/>
+        </w:rPr>
+        <w:t>如下圖</w:t>
+      </w:r>
+      <w:bookmarkStart w:id="0" w:name="_GoBack"/>
+      <w:bookmarkEnd w:id="0"/>
     </w:p>
     <w:p>
       <w:pPr>
         <w:adjustRightInd w:val="0"/>
         <w:snapToGrid w:val="0"/>
-        <w:rPr>
-          <w:sz w:val="28"/>
-        </w:rPr>
-      </w:pPr>
-      <w:r>
-        <w:rPr>
-          <w:rFonts w:hint="eastAsia"/>
-          <w:sz w:val="28"/>
-        </w:rPr>
-        <w:lastRenderedPageBreak/>
-        <w:t>。</w:t>
+        <w:ind w:left="1400"/>
+        <w:rPr>
+          <w:sz w:val="28"/>
+        </w:rPr>
+      </w:pPr>
+      <w:r>
+        <w:rPr>
+          <w:noProof/>
+          <w:sz w:val="28"/>
+        </w:rPr>
+        <w:drawing>
+          <wp:inline distT="0" distB="0" distL="0" distR="0">
+            <wp:extent cx="5267325" cy="2895600"/>
+            <wp:effectExtent l="0" t="0" r="9525" b="0"/>
+            <wp:docPr id="1" name="圖片 1"/>
+            <wp:cNvGraphicFramePr>
+              <a:graphicFrameLocks xmlns:a="http://schemas.openxmlformats.org/drawingml/2006/main" noChangeAspect="1"/>
+            </wp:cNvGraphicFramePr>
+            <a:graphic xmlns:a="http://schemas.openxmlformats.org/drawingml/2006/main">
+              <a:graphicData uri="http://schemas.openxmlformats.org/drawingml/2006/picture">
+                <pic:pic xmlns:pic="http://schemas.openxmlformats.org/drawingml/2006/picture">
+                  <pic:nvPicPr>
+                    <pic:cNvPr id="0" name="Picture 1"/>
+                    <pic:cNvPicPr>
+                      <a:picLocks noChangeAspect="1" noChangeArrowheads="1"/>
+                    </pic:cNvPicPr>
+                  </pic:nvPicPr>
+                  <pic:blipFill>
+                    <a:blip r:embed="rId7">
+                      <a:extLst>
+                        <a:ext uri="{28A0092B-C50C-407E-A947-70E740481C1C}">
+                          <a14:useLocalDpi xmlns:a14="http://schemas.microsoft.com/office/drawing/2010/main" val="0"/>
+                        </a:ext>
+                      </a:extLst>
+                    </a:blip>
+                    <a:srcRect/>
+                    <a:stretch>
+                      <a:fillRect/>
+                    </a:stretch>
+                  </pic:blipFill>
+                  <pic:spPr bwMode="auto">
+                    <a:xfrm>
+                      <a:off x="0" y="0"/>
+                      <a:ext cx="5267325" cy="2895600"/>
+                    </a:xfrm>
+                    <a:prstGeom prst="rect">
+                      <a:avLst/>
+                    </a:prstGeom>
+                    <a:noFill/>
+                    <a:ln>
+                      <a:noFill/>
+                    </a:ln>
+                  </pic:spPr>
+                </pic:pic>
+              </a:graphicData>
+            </a:graphic>
+          </wp:inline>
+        </w:drawing>
       </w:r>
     </w:p>
     <w:p>
@@ -1334,13 +1938,23 @@
         </w:rPr>
         <w:t>：</w:t>
       </w:r>
-      <w:r>
-        <w:rPr>
-          <w:rFonts w:hint="eastAsia"/>
-          <w:sz w:val="28"/>
-          <w:szCs w:val="28"/>
-        </w:rPr>
-        <w:t xml:space="preserve">research FFT &amp; spectrogram , read papers </w:t>
+      <w:proofErr w:type="gramStart"/>
+      <w:r>
+        <w:rPr>
+          <w:rFonts w:hint="eastAsia"/>
+          <w:sz w:val="28"/>
+          <w:szCs w:val="28"/>
+        </w:rPr>
+        <w:t>research</w:t>
+      </w:r>
+      <w:proofErr w:type="gramEnd"/>
+      <w:r>
+        <w:rPr>
+          <w:rFonts w:hint="eastAsia"/>
+          <w:sz w:val="28"/>
+          <w:szCs w:val="28"/>
+        </w:rPr>
+        <w:t xml:space="preserve"> FFT &amp; spectrogram , read papers </w:t>
       </w:r>
     </w:p>
     <w:p>
@@ -1382,13 +1996,23 @@
         </w:rPr>
         <w:t>：</w:t>
       </w:r>
-      <w:r>
-        <w:rPr>
-          <w:rFonts w:hint="eastAsia"/>
-          <w:sz w:val="28"/>
-          <w:szCs w:val="28"/>
-        </w:rPr>
-        <w:t xml:space="preserve">javascript </w:t>
+      <w:proofErr w:type="spellStart"/>
+      <w:r>
+        <w:rPr>
+          <w:rFonts w:hint="eastAsia"/>
+          <w:sz w:val="28"/>
+          <w:szCs w:val="28"/>
+        </w:rPr>
+        <w:t>javascript</w:t>
+      </w:r>
+      <w:proofErr w:type="spellEnd"/>
+      <w:r>
+        <w:rPr>
+          <w:rFonts w:hint="eastAsia"/>
+          <w:sz w:val="28"/>
+          <w:szCs w:val="28"/>
+        </w:rPr>
+        <w:t xml:space="preserve"> </w:t>
       </w:r>
       <w:r>
         <w:rPr>
@@ -1530,12 +2154,21 @@
         </w:rPr>
         <w:t>：</w:t>
       </w:r>
-      <w:r>
-        <w:rPr>
-          <w:rFonts w:hint="eastAsia"/>
-          <w:sz w:val="28"/>
-        </w:rPr>
-        <w:t>read papers , set up my report</w:t>
+      <w:proofErr w:type="gramStart"/>
+      <w:r>
+        <w:rPr>
+          <w:rFonts w:hint="eastAsia"/>
+          <w:sz w:val="28"/>
+        </w:rPr>
+        <w:t>read</w:t>
+      </w:r>
+      <w:proofErr w:type="gramEnd"/>
+      <w:r>
+        <w:rPr>
+          <w:rFonts w:hint="eastAsia"/>
+          <w:sz w:val="28"/>
+        </w:rPr>
+        <w:t xml:space="preserve"> papers , set up my report</w:t>
       </w:r>
     </w:p>
     <w:p>
@@ -1579,6 +2212,7 @@
         </w:rPr>
         <w:t>進階</w:t>
       </w:r>
+      <w:proofErr w:type="spellStart"/>
       <w:r>
         <w:rPr>
           <w:rFonts w:hint="eastAsia"/>
@@ -1586,6 +2220,7 @@
         </w:rPr>
         <w:t>javascript</w:t>
       </w:r>
+      <w:proofErr w:type="spellEnd"/>
       <w:r>
         <w:rPr>
           <w:rFonts w:hint="eastAsia"/>
@@ -1593,6 +2228,7 @@
         </w:rPr>
         <w:t>應用，寫出一個完整的</w:t>
       </w:r>
+      <w:proofErr w:type="spellStart"/>
       <w:r>
         <w:rPr>
           <w:rFonts w:hint="eastAsia"/>
@@ -1600,6 +2236,7 @@
         </w:rPr>
         <w:t>js</w:t>
       </w:r>
+      <w:proofErr w:type="spellEnd"/>
       <w:r>
         <w:rPr>
           <w:rFonts w:hint="eastAsia"/>
@@ -1665,12 +2302,21 @@
         </w:rPr>
         <w:t>：</w:t>
       </w:r>
-      <w:r>
-        <w:rPr>
-          <w:rFonts w:hint="eastAsia"/>
-          <w:sz w:val="28"/>
-        </w:rPr>
-        <w:t xml:space="preserve">javascript </w:t>
+      <w:proofErr w:type="spellStart"/>
+      <w:r>
+        <w:rPr>
+          <w:rFonts w:hint="eastAsia"/>
+          <w:sz w:val="28"/>
+        </w:rPr>
+        <w:t>javascript</w:t>
+      </w:r>
+      <w:proofErr w:type="spellEnd"/>
+      <w:r>
+        <w:rPr>
+          <w:rFonts w:hint="eastAsia"/>
+          <w:sz w:val="28"/>
+        </w:rPr>
+        <w:t xml:space="preserve"> </w:t>
       </w:r>
       <w:r>
         <w:rPr>
@@ -1723,6 +2369,7 @@
         </w:rPr>
         <w:t>19</w:t>
       </w:r>
+      <w:proofErr w:type="gramStart"/>
       <w:r>
         <w:rPr>
           <w:rFonts w:ascii="Times New Roman" w:hAnsi="Times New Roman" w:cs="Times New Roman"/>
@@ -1732,6 +2379,7 @@
         </w:rPr>
         <w:t>–</w:t>
       </w:r>
+      <w:proofErr w:type="gramEnd"/>
       <w:r>
         <w:rPr>
           <w:rFonts w:ascii="Times New Roman" w:hAnsi="Times New Roman" w:cs="Times New Roman" w:hint="eastAsia"/>
@@ -1773,8 +2421,17 @@
           <w:rFonts w:hint="eastAsia"/>
           <w:sz w:val="28"/>
         </w:rPr>
-        <w:t>放假來去台南玩囉</w:t>
-      </w:r>
+        <w:t>放假來去台南玩</w:t>
+      </w:r>
+      <w:proofErr w:type="gramStart"/>
+      <w:r>
+        <w:rPr>
+          <w:rFonts w:hint="eastAsia"/>
+          <w:sz w:val="28"/>
+        </w:rPr>
+        <w:t>囉</w:t>
+      </w:r>
+      <w:proofErr w:type="gramEnd"/>
     </w:p>
     <w:sectPr>
       <w:pgSz w:w="11906" w:h="16838"/>
@@ -1787,7 +2444,7 @@
 </file>
 
 <file path=word/endnotes.xml><?xml version="1.0" encoding="utf-8"?>
-<w:endnotes xmlns:wpc="http://schemas.microsoft.com/office/word/2010/wordprocessingCanvas" xmlns:mc="http://schemas.openxmlformats.org/markup-compatibility/2006" xmlns:o="urn:schemas-microsoft-com:office:office" xmlns:r="http://schemas.openxmlformats.org/officeDocument/2006/relationships" xmlns:m="http://schemas.openxmlformats.org/officeDocument/2006/math" xmlns:v="urn:schemas-microsoft-com:vml" xmlns:wp14="http://schemas.microsoft.com/office/word/2010/wordprocessingDrawing" xmlns:wp="http://schemas.openxmlformats.org/drawingml/2006/wordprocessingDrawing" xmlns:w10="urn:schemas-microsoft-com:office:word" xmlns:w="http://schemas.openxmlformats.org/wordprocessingml/2006/main" xmlns:w14="http://schemas.microsoft.com/office/word/2010/wordml" xmlns:w15="http://schemas.microsoft.com/office/word/2012/wordml" xmlns:wpg="http://schemas.microsoft.com/office/word/2010/wordprocessingGroup" xmlns:wpi="http://schemas.microsoft.com/office/word/2010/wordprocessingInk" xmlns:wne="http://schemas.microsoft.com/office/word/2006/wordml" xmlns:wps="http://schemas.microsoft.com/office/word/2010/wordprocessingShape" mc:Ignorable="w14 w15 wp14">
+<w:endnotes xmlns:wpc="http://schemas.microsoft.com/office/word/2010/wordprocessingCanvas" xmlns:mc="http://schemas.openxmlformats.org/markup-compatibility/2006" xmlns:o="urn:schemas-microsoft-com:office:office" xmlns:r="http://schemas.openxmlformats.org/officeDocument/2006/relationships" xmlns:m="http://schemas.openxmlformats.org/officeDocument/2006/math" xmlns:v="urn:schemas-microsoft-com:vml" xmlns:wp14="http://schemas.microsoft.com/office/word/2010/wordprocessingDrawing" xmlns:wp="http://schemas.openxmlformats.org/drawingml/2006/wordprocessingDrawing" xmlns:w10="urn:schemas-microsoft-com:office:word" xmlns:w="http://schemas.openxmlformats.org/wordprocessingml/2006/main" xmlns:w14="http://schemas.microsoft.com/office/word/2010/wordml" xmlns:wpg="http://schemas.microsoft.com/office/word/2010/wordprocessingGroup" xmlns:wpi="http://schemas.microsoft.com/office/word/2010/wordprocessingInk" xmlns:wne="http://schemas.microsoft.com/office/word/2006/wordml" xmlns:wps="http://schemas.microsoft.com/office/word/2010/wordprocessingShape" mc:Ignorable="w14 wp14">
   <w:endnote w:type="separator" w:id="-1">
     <w:p>
       <w:r>
@@ -1806,7 +2463,7 @@
 </file>
 
 <file path=word/footnotes.xml><?xml version="1.0" encoding="utf-8"?>
-<w:footnotes xmlns:wpc="http://schemas.microsoft.com/office/word/2010/wordprocessingCanvas" xmlns:mc="http://schemas.openxmlformats.org/markup-compatibility/2006" xmlns:o="urn:schemas-microsoft-com:office:office" xmlns:r="http://schemas.openxmlformats.org/officeDocument/2006/relationships" xmlns:m="http://schemas.openxmlformats.org/officeDocument/2006/math" xmlns:v="urn:schemas-microsoft-com:vml" xmlns:wp14="http://schemas.microsoft.com/office/word/2010/wordprocessingDrawing" xmlns:wp="http://schemas.openxmlformats.org/drawingml/2006/wordprocessingDrawing" xmlns:w10="urn:schemas-microsoft-com:office:word" xmlns:w="http://schemas.openxmlformats.org/wordprocessingml/2006/main" xmlns:w14="http://schemas.microsoft.com/office/word/2010/wordml" xmlns:w15="http://schemas.microsoft.com/office/word/2012/wordml" xmlns:wpg="http://schemas.microsoft.com/office/word/2010/wordprocessingGroup" xmlns:wpi="http://schemas.microsoft.com/office/word/2010/wordprocessingInk" xmlns:wne="http://schemas.microsoft.com/office/word/2006/wordml" xmlns:wps="http://schemas.microsoft.com/office/word/2010/wordprocessingShape" mc:Ignorable="w14 w15 wp14">
+<w:footnotes xmlns:wpc="http://schemas.microsoft.com/office/word/2010/wordprocessingCanvas" xmlns:mc="http://schemas.openxmlformats.org/markup-compatibility/2006" xmlns:o="urn:schemas-microsoft-com:office:office" xmlns:r="http://schemas.openxmlformats.org/officeDocument/2006/relationships" xmlns:m="http://schemas.openxmlformats.org/officeDocument/2006/math" xmlns:v="urn:schemas-microsoft-com:vml" xmlns:wp14="http://schemas.microsoft.com/office/word/2010/wordprocessingDrawing" xmlns:wp="http://schemas.openxmlformats.org/drawingml/2006/wordprocessingDrawing" xmlns:w10="urn:schemas-microsoft-com:office:word" xmlns:w="http://schemas.openxmlformats.org/wordprocessingml/2006/main" xmlns:w14="http://schemas.microsoft.com/office/word/2010/wordml" xmlns:wpg="http://schemas.microsoft.com/office/word/2010/wordprocessingGroup" xmlns:wpi="http://schemas.microsoft.com/office/word/2010/wordprocessingInk" xmlns:wne="http://schemas.microsoft.com/office/word/2006/wordml" xmlns:wps="http://schemas.microsoft.com/office/word/2010/wordprocessingShape" mc:Ignorable="w14 wp14">
   <w:footnote w:type="separator" w:id="-1">
     <w:p>
       <w:r>
@@ -1825,7 +2482,7 @@
 </file>
 
 <file path=word/styles.xml><?xml version="1.0" encoding="utf-8"?>
-<w:styles xmlns:mc="http://schemas.openxmlformats.org/markup-compatibility/2006" xmlns:r="http://schemas.openxmlformats.org/officeDocument/2006/relationships" xmlns:w="http://schemas.openxmlformats.org/wordprocessingml/2006/main" xmlns:w14="http://schemas.microsoft.com/office/word/2010/wordml" xmlns:w15="http://schemas.microsoft.com/office/word/2012/wordml" mc:Ignorable="w14 w15">
+<w:styles xmlns:mc="http://schemas.openxmlformats.org/markup-compatibility/2006" xmlns:r="http://schemas.openxmlformats.org/officeDocument/2006/relationships" xmlns:w="http://schemas.openxmlformats.org/wordprocessingml/2006/main" xmlns:w14="http://schemas.microsoft.com/office/word/2010/wordml" mc:Ignorable="w14">
   <w:docDefaults>
     <w:rPrDefault>
       <w:rPr>
@@ -1838,378 +2495,144 @@
     </w:rPrDefault>
     <w:pPrDefault/>
   </w:docDefaults>
-  <w:latentStyles w:defLockedState="0" w:defUIPriority="99" w:defSemiHidden="0" w:defUnhideWhenUsed="0" w:defQFormat="0" w:count="371">
-    <w:lsdException w:name="Normal" w:uiPriority="0" w:qFormat="1"/>
-    <w:lsdException w:name="heading 1" w:uiPriority="9" w:qFormat="1"/>
-    <w:lsdException w:name="heading 2" w:semiHidden="1" w:uiPriority="9" w:unhideWhenUsed="1" w:qFormat="1"/>
-    <w:lsdException w:name="heading 3" w:semiHidden="1" w:uiPriority="9" w:unhideWhenUsed="1" w:qFormat="1"/>
-    <w:lsdException w:name="heading 4" w:semiHidden="1" w:uiPriority="9" w:unhideWhenUsed="1" w:qFormat="1"/>
-    <w:lsdException w:name="heading 5" w:semiHidden="1" w:uiPriority="9" w:unhideWhenUsed="1" w:qFormat="1"/>
-    <w:lsdException w:name="heading 6" w:semiHidden="1" w:uiPriority="9" w:unhideWhenUsed="1" w:qFormat="1"/>
-    <w:lsdException w:name="heading 7" w:semiHidden="1" w:uiPriority="9" w:unhideWhenUsed="1" w:qFormat="1"/>
-    <w:lsdException w:name="heading 8" w:semiHidden="1" w:uiPriority="9" w:unhideWhenUsed="1" w:qFormat="1"/>
-    <w:lsdException w:name="heading 9" w:semiHidden="1" w:uiPriority="9" w:unhideWhenUsed="1" w:qFormat="1"/>
-    <w:lsdException w:name="index 1" w:semiHidden="1" w:unhideWhenUsed="1"/>
-    <w:lsdException w:name="index 2" w:semiHidden="1" w:unhideWhenUsed="1"/>
-    <w:lsdException w:name="index 3" w:semiHidden="1" w:unhideWhenUsed="1"/>
-    <w:lsdException w:name="index 4" w:semiHidden="1" w:unhideWhenUsed="1"/>
-    <w:lsdException w:name="index 5" w:semiHidden="1" w:unhideWhenUsed="1"/>
-    <w:lsdException w:name="index 6" w:semiHidden="1" w:unhideWhenUsed="1"/>
-    <w:lsdException w:name="index 7" w:semiHidden="1" w:unhideWhenUsed="1"/>
-    <w:lsdException w:name="index 8" w:semiHidden="1" w:unhideWhenUsed="1"/>
-    <w:lsdException w:name="index 9" w:semiHidden="1" w:unhideWhenUsed="1"/>
-    <w:lsdException w:name="toc 1" w:semiHidden="1" w:uiPriority="39" w:unhideWhenUsed="1"/>
-    <w:lsdException w:name="toc 2" w:semiHidden="1" w:uiPriority="39" w:unhideWhenUsed="1"/>
-    <w:lsdException w:name="toc 3" w:semiHidden="1" w:uiPriority="39" w:unhideWhenUsed="1"/>
-    <w:lsdException w:name="toc 4" w:semiHidden="1" w:uiPriority="39" w:unhideWhenUsed="1"/>
-    <w:lsdException w:name="toc 5" w:semiHidden="1" w:uiPriority="39" w:unhideWhenUsed="1"/>
-    <w:lsdException w:name="toc 6" w:semiHidden="1" w:uiPriority="39" w:unhideWhenUsed="1"/>
-    <w:lsdException w:name="toc 7" w:semiHidden="1" w:uiPriority="39" w:unhideWhenUsed="1"/>
-    <w:lsdException w:name="toc 8" w:semiHidden="1" w:uiPriority="39" w:unhideWhenUsed="1"/>
-    <w:lsdException w:name="toc 9" w:semiHidden="1" w:uiPriority="39" w:unhideWhenUsed="1"/>
-    <w:lsdException w:name="Normal Indent" w:semiHidden="1" w:unhideWhenUsed="1"/>
-    <w:lsdException w:name="footnote text" w:semiHidden="1" w:unhideWhenUsed="1"/>
-    <w:lsdException w:name="annotation text" w:semiHidden="1" w:unhideWhenUsed="1"/>
-    <w:lsdException w:name="header" w:semiHidden="1" w:unhideWhenUsed="1"/>
-    <w:lsdException w:name="footer" w:semiHidden="1" w:unhideWhenUsed="1"/>
-    <w:lsdException w:name="index heading" w:semiHidden="1" w:unhideWhenUsed="1"/>
-    <w:lsdException w:name="caption" w:semiHidden="1" w:uiPriority="35" w:unhideWhenUsed="1" w:qFormat="1"/>
-    <w:lsdException w:name="table of figures" w:semiHidden="1" w:unhideWhenUsed="1"/>
-    <w:lsdException w:name="envelope address" w:semiHidden="1" w:unhideWhenUsed="1"/>
-    <w:lsdException w:name="envelope return" w:semiHidden="1" w:unhideWhenUsed="1"/>
-    <w:lsdException w:name="footnote reference" w:semiHidden="1" w:unhideWhenUsed="1"/>
-    <w:lsdException w:name="annotation reference" w:semiHidden="1" w:unhideWhenUsed="1"/>
-    <w:lsdException w:name="line number" w:semiHidden="1" w:unhideWhenUsed="1"/>
-    <w:lsdException w:name="page number" w:semiHidden="1" w:unhideWhenUsed="1"/>
-    <w:lsdException w:name="endnote reference" w:semiHidden="1" w:unhideWhenUsed="1"/>
-    <w:lsdException w:name="endnote text" w:semiHidden="1" w:unhideWhenUsed="1"/>
-    <w:lsdException w:name="table of authorities" w:semiHidden="1" w:unhideWhenUsed="1"/>
-    <w:lsdException w:name="macro" w:semiHidden="1" w:unhideWhenUsed="1"/>
-    <w:lsdException w:name="toa heading" w:semiHidden="1" w:unhideWhenUsed="1"/>
-    <w:lsdException w:name="List" w:semiHidden="1" w:unhideWhenUsed="1"/>
-    <w:lsdException w:name="List Bullet" w:semiHidden="1" w:unhideWhenUsed="1"/>
-    <w:lsdException w:name="List Number" w:semiHidden="1" w:unhideWhenUsed="1"/>
-    <w:lsdException w:name="List 2" w:semiHidden="1" w:unhideWhenUsed="1"/>
-    <w:lsdException w:name="List 3" w:semiHidden="1" w:unhideWhenUsed="1"/>
-    <w:lsdException w:name="List 4" w:semiHidden="1" w:unhideWhenUsed="1"/>
-    <w:lsdException w:name="List 5" w:semiHidden="1" w:unhideWhenUsed="1"/>
-    <w:lsdException w:name="List Bullet 2" w:semiHidden="1" w:unhideWhenUsed="1"/>
-    <w:lsdException w:name="List Bullet 3" w:semiHidden="1" w:unhideWhenUsed="1"/>
-    <w:lsdException w:name="List Bullet 4" w:semiHidden="1" w:unhideWhenUsed="1"/>
-    <w:lsdException w:name="List Bullet 5" w:semiHidden="1" w:unhideWhenUsed="1"/>
-    <w:lsdException w:name="List Number 2" w:semiHidden="1" w:unhideWhenUsed="1"/>
-    <w:lsdException w:name="List Number 3" w:semiHidden="1" w:unhideWhenUsed="1"/>
-    <w:lsdException w:name="List Number 4" w:semiHidden="1" w:unhideWhenUsed="1"/>
-    <w:lsdException w:name="List Number 5" w:semiHidden="1" w:unhideWhenUsed="1"/>
-    <w:lsdException w:name="Title" w:uiPriority="10" w:qFormat="1"/>
-    <w:lsdException w:name="Closing" w:semiHidden="1" w:unhideWhenUsed="1"/>
-    <w:lsdException w:name="Signature" w:semiHidden="1" w:unhideWhenUsed="1"/>
-    <w:lsdException w:name="Default Paragraph Font" w:semiHidden="1" w:uiPriority="1" w:unhideWhenUsed="1"/>
-    <w:lsdException w:name="Body Text" w:semiHidden="1" w:unhideWhenUsed="1"/>
-    <w:lsdException w:name="Body Text Indent" w:semiHidden="1" w:unhideWhenUsed="1"/>
-    <w:lsdException w:name="List Continue" w:semiHidden="1" w:unhideWhenUsed="1"/>
-    <w:lsdException w:name="List Continue 2" w:semiHidden="1" w:unhideWhenUsed="1"/>
-    <w:lsdException w:name="List Continue 3" w:semiHidden="1" w:unhideWhenUsed="1"/>
-    <w:lsdException w:name="List Continue 4" w:semiHidden="1" w:unhideWhenUsed="1"/>
-    <w:lsdException w:name="List Continue 5" w:semiHidden="1" w:unhideWhenUsed="1"/>
-    <w:lsdException w:name="Message Header" w:semiHidden="1" w:unhideWhenUsed="1"/>
-    <w:lsdException w:name="Subtitle" w:uiPriority="11" w:qFormat="1"/>
-    <w:lsdException w:name="Salutation" w:semiHidden="1" w:unhideWhenUsed="1"/>
-    <w:lsdException w:name="Date" w:semiHidden="1" w:unhideWhenUsed="1"/>
-    <w:lsdException w:name="Body Text First Indent" w:semiHidden="1" w:unhideWhenUsed="1"/>
-    <w:lsdException w:name="Body Text First Indent 2" w:semiHidden="1" w:unhideWhenUsed="1"/>
-    <w:lsdException w:name="Note Heading" w:semiHidden="1" w:unhideWhenUsed="1"/>
-    <w:lsdException w:name="Body Text 2" w:semiHidden="1" w:unhideWhenUsed="1"/>
-    <w:lsdException w:name="Body Text 3" w:semiHidden="1" w:unhideWhenUsed="1"/>
-    <w:lsdException w:name="Body Text Indent 2" w:semiHidden="1" w:unhideWhenUsed="1"/>
-    <w:lsdException w:name="Body Text Indent 3" w:semiHidden="1" w:unhideWhenUsed="1"/>
-    <w:lsdException w:name="Block Text" w:semiHidden="1" w:unhideWhenUsed="1"/>
-    <w:lsdException w:name="Hyperlink" w:semiHidden="1" w:unhideWhenUsed="1"/>
-    <w:lsdException w:name="FollowedHyperlink" w:semiHidden="1" w:unhideWhenUsed="1"/>
-    <w:lsdException w:name="Strong" w:uiPriority="22" w:qFormat="1"/>
-    <w:lsdException w:name="Emphasis" w:uiPriority="20" w:qFormat="1"/>
-    <w:lsdException w:name="Document Map" w:semiHidden="1" w:unhideWhenUsed="1"/>
-    <w:lsdException w:name="Plain Text" w:semiHidden="1" w:unhideWhenUsed="1"/>
-    <w:lsdException w:name="E-mail Signature" w:semiHidden="1" w:unhideWhenUsed="1"/>
-    <w:lsdException w:name="HTML Top of Form" w:semiHidden="1" w:unhideWhenUsed="1"/>
-    <w:lsdException w:name="HTML Bottom of Form" w:semiHidden="1" w:unhideWhenUsed="1"/>
-    <w:lsdException w:name="Normal (Web)" w:semiHidden="1" w:unhideWhenUsed="1"/>
-    <w:lsdException w:name="HTML Acronym" w:semiHidden="1" w:unhideWhenUsed="1"/>
-    <w:lsdException w:name="HTML Address" w:semiHidden="1" w:unhideWhenUsed="1"/>
-    <w:lsdException w:name="HTML Cite" w:semiHidden="1" w:unhideWhenUsed="1"/>
-    <w:lsdException w:name="HTML Code" w:semiHidden="1" w:unhideWhenUsed="1"/>
-    <w:lsdException w:name="HTML Definition" w:semiHidden="1" w:unhideWhenUsed="1"/>
-    <w:lsdException w:name="HTML Keyboard" w:semiHidden="1" w:unhideWhenUsed="1"/>
-    <w:lsdException w:name="HTML Preformatted" w:semiHidden="1" w:unhideWhenUsed="1"/>
-    <w:lsdException w:name="HTML Sample" w:semiHidden="1" w:unhideWhenUsed="1"/>
-    <w:lsdException w:name="HTML Typewriter" w:semiHidden="1" w:unhideWhenUsed="1"/>
-    <w:lsdException w:name="HTML Variable" w:semiHidden="1" w:unhideWhenUsed="1"/>
-    <w:lsdException w:name="Normal Table" w:semiHidden="1" w:unhideWhenUsed="1"/>
-    <w:lsdException w:name="annotation subject" w:semiHidden="1" w:unhideWhenUsed="1"/>
-    <w:lsdException w:name="No List" w:semiHidden="1" w:unhideWhenUsed="1"/>
-    <w:lsdException w:name="Outline List 1" w:semiHidden="1" w:unhideWhenUsed="1"/>
-    <w:lsdException w:name="Outline List 2" w:semiHidden="1" w:unhideWhenUsed="1"/>
-    <w:lsdException w:name="Outline List 3" w:semiHidden="1" w:unhideWhenUsed="1"/>
-    <w:lsdException w:name="Table Simple 1" w:semiHidden="1" w:unhideWhenUsed="1"/>
-    <w:lsdException w:name="Table Simple 2" w:semiHidden="1" w:unhideWhenUsed="1"/>
-    <w:lsdException w:name="Table Simple 3" w:semiHidden="1" w:unhideWhenUsed="1"/>
-    <w:lsdException w:name="Table Classic 1" w:semiHidden="1" w:unhideWhenUsed="1"/>
-    <w:lsdException w:name="Table Classic 2" w:semiHidden="1" w:unhideWhenUsed="1"/>
-    <w:lsdException w:name="Table Classic 3" w:semiHidden="1" w:unhideWhenUsed="1"/>
-    <w:lsdException w:name="Table Classic 4" w:semiHidden="1" w:unhideWhenUsed="1"/>
-    <w:lsdException w:name="Table Colorful 1" w:semiHidden="1" w:unhideWhenUsed="1"/>
-    <w:lsdException w:name="Table Colorful 2" w:semiHidden="1" w:unhideWhenUsed="1"/>
-    <w:lsdException w:name="Table Colorful 3" w:semiHidden="1" w:unhideWhenUsed="1"/>
-    <w:lsdException w:name="Table Columns 1" w:semiHidden="1" w:unhideWhenUsed="1"/>
-    <w:lsdException w:name="Table Columns 2" w:semiHidden="1" w:unhideWhenUsed="1"/>
-    <w:lsdException w:name="Table Columns 3" w:semiHidden="1" w:unhideWhenUsed="1"/>
-    <w:lsdException w:name="Table Columns 4" w:semiHidden="1" w:unhideWhenUsed="1"/>
-    <w:lsdException w:name="Table Columns 5" w:semiHidden="1" w:unhideWhenUsed="1"/>
-    <w:lsdException w:name="Table Grid 1" w:semiHidden="1" w:unhideWhenUsed="1"/>
-    <w:lsdException w:name="Table Grid 2" w:semiHidden="1" w:unhideWhenUsed="1"/>
-    <w:lsdException w:name="Table Grid 3" w:semiHidden="1" w:unhideWhenUsed="1"/>
-    <w:lsdException w:name="Table Grid 4" w:semiHidden="1" w:unhideWhenUsed="1"/>
-    <w:lsdException w:name="Table Grid 5" w:semiHidden="1" w:unhideWhenUsed="1"/>
-    <w:lsdException w:name="Table Grid 6" w:semiHidden="1" w:unhideWhenUsed="1"/>
-    <w:lsdException w:name="Table Grid 7" w:semiHidden="1" w:unhideWhenUsed="1"/>
-    <w:lsdException w:name="Table Grid 8" w:semiHidden="1" w:unhideWhenUsed="1"/>
-    <w:lsdException w:name="Table List 1" w:semiHidden="1" w:unhideWhenUsed="1"/>
-    <w:lsdException w:name="Table List 2" w:semiHidden="1" w:unhideWhenUsed="1"/>
-    <w:lsdException w:name="Table List 3" w:semiHidden="1" w:unhideWhenUsed="1"/>
-    <w:lsdException w:name="Table List 4" w:semiHidden="1" w:unhideWhenUsed="1"/>
-    <w:lsdException w:name="Table List 5" w:semiHidden="1" w:unhideWhenUsed="1"/>
-    <w:lsdException w:name="Table List 6" w:semiHidden="1" w:unhideWhenUsed="1"/>
-    <w:lsdException w:name="Table List 7" w:semiHidden="1" w:unhideWhenUsed="1"/>
-    <w:lsdException w:name="Table List 8" w:semiHidden="1" w:unhideWhenUsed="1"/>
-    <w:lsdException w:name="Table 3D effects 1" w:semiHidden="1" w:unhideWhenUsed="1"/>
-    <w:lsdException w:name="Table 3D effects 2" w:semiHidden="1" w:unhideWhenUsed="1"/>
-    <w:lsdException w:name="Table 3D effects 3" w:semiHidden="1" w:unhideWhenUsed="1"/>
-    <w:lsdException w:name="Table Contemporary" w:semiHidden="1" w:unhideWhenUsed="1"/>
-    <w:lsdException w:name="Table Elegant" w:semiHidden="1" w:unhideWhenUsed="1"/>
-    <w:lsdException w:name="Table Professional" w:semiHidden="1" w:unhideWhenUsed="1"/>
-    <w:lsdException w:name="Table Subtle 1" w:semiHidden="1" w:unhideWhenUsed="1"/>
-    <w:lsdException w:name="Table Subtle 2" w:semiHidden="1" w:unhideWhenUsed="1"/>
-    <w:lsdException w:name="Table Web 1" w:semiHidden="1" w:unhideWhenUsed="1"/>
-    <w:lsdException w:name="Table Web 2" w:semiHidden="1" w:unhideWhenUsed="1"/>
-    <w:lsdException w:name="Table Web 3" w:semiHidden="1" w:unhideWhenUsed="1"/>
-    <w:lsdException w:name="Balloon Text" w:semiHidden="1" w:unhideWhenUsed="1"/>
-    <w:lsdException w:name="Table Grid" w:uiPriority="39"/>
-    <w:lsdException w:name="Table Theme" w:semiHidden="1" w:unhideWhenUsed="1"/>
-    <w:lsdException w:name="Placeholder Text" w:semiHidden="1"/>
-    <w:lsdException w:name="No Spacing" w:uiPriority="1" w:qFormat="1"/>
-    <w:lsdException w:name="Light Shading" w:uiPriority="60"/>
-    <w:lsdException w:name="Light List" w:uiPriority="61"/>
-    <w:lsdException w:name="Light Grid" w:uiPriority="62"/>
-    <w:lsdException w:name="Medium Shading 1" w:uiPriority="63"/>
-    <w:lsdException w:name="Medium Shading 2" w:uiPriority="64"/>
-    <w:lsdException w:name="Medium List 1" w:uiPriority="65"/>
-    <w:lsdException w:name="Medium List 2" w:uiPriority="66"/>
-    <w:lsdException w:name="Medium Grid 1" w:uiPriority="67"/>
-    <w:lsdException w:name="Medium Grid 2" w:uiPriority="68"/>
-    <w:lsdException w:name="Medium Grid 3" w:uiPriority="69"/>
-    <w:lsdException w:name="Dark List" w:uiPriority="70"/>
-    <w:lsdException w:name="Colorful Shading" w:uiPriority="71"/>
-    <w:lsdException w:name="Colorful List" w:uiPriority="72"/>
-    <w:lsdException w:name="Colorful Grid" w:uiPriority="73"/>
-    <w:lsdException w:name="Light Shading Accent 1" w:uiPriority="60"/>
-    <w:lsdException w:name="Light List Accent 1" w:uiPriority="61"/>
-    <w:lsdException w:name="Light Grid Accent 1" w:uiPriority="62"/>
-    <w:lsdException w:name="Medium Shading 1 Accent 1" w:uiPriority="63"/>
-    <w:lsdException w:name="Medium Shading 2 Accent 1" w:uiPriority="64"/>
-    <w:lsdException w:name="Medium List 1 Accent 1" w:uiPriority="65"/>
-    <w:lsdException w:name="Revision" w:semiHidden="1"/>
-    <w:lsdException w:name="List Paragraph" w:uiPriority="34" w:qFormat="1"/>
-    <w:lsdException w:name="Quote" w:uiPriority="29" w:qFormat="1"/>
-    <w:lsdException w:name="Intense Quote" w:uiPriority="30" w:qFormat="1"/>
-    <w:lsdException w:name="Medium List 2 Accent 1" w:uiPriority="66"/>
-    <w:lsdException w:name="Medium Grid 1 Accent 1" w:uiPriority="67"/>
-    <w:lsdException w:name="Medium Grid 2 Accent 1" w:uiPriority="68"/>
-    <w:lsdException w:name="Medium Grid 3 Accent 1" w:uiPriority="69"/>
-    <w:lsdException w:name="Dark List Accent 1" w:uiPriority="70"/>
-    <w:lsdException w:name="Colorful Shading Accent 1" w:uiPriority="71"/>
-    <w:lsdException w:name="Colorful List Accent 1" w:uiPriority="72"/>
-    <w:lsdException w:name="Colorful Grid Accent 1" w:uiPriority="73"/>
-    <w:lsdException w:name="Light Shading Accent 2" w:uiPriority="60"/>
-    <w:lsdException w:name="Light List Accent 2" w:uiPriority="61"/>
-    <w:lsdException w:name="Light Grid Accent 2" w:uiPriority="62"/>
-    <w:lsdException w:name="Medium Shading 1 Accent 2" w:uiPriority="63"/>
-    <w:lsdException w:name="Medium Shading 2 Accent 2" w:uiPriority="64"/>
-    <w:lsdException w:name="Medium List 1 Accent 2" w:uiPriority="65"/>
-    <w:lsdException w:name="Medium List 2 Accent 2" w:uiPriority="66"/>
-    <w:lsdException w:name="Medium Grid 1 Accent 2" w:uiPriority="67"/>
-    <w:lsdException w:name="Medium Grid 2 Accent 2" w:uiPriority="68"/>
-    <w:lsdException w:name="Medium Grid 3 Accent 2" w:uiPriority="69"/>
-    <w:lsdException w:name="Dark List Accent 2" w:uiPriority="70"/>
-    <w:lsdException w:name="Colorful Shading Accent 2" w:uiPriority="71"/>
-    <w:lsdException w:name="Colorful List Accent 2" w:uiPriority="72"/>
-    <w:lsdException w:name="Colorful Grid Accent 2" w:uiPriority="73"/>
-    <w:lsdException w:name="Light Shading Accent 3" w:uiPriority="60"/>
-    <w:lsdException w:name="Light List Accent 3" w:uiPriority="61"/>
-    <w:lsdException w:name="Light Grid Accent 3" w:uiPriority="62"/>
-    <w:lsdException w:name="Medium Shading 1 Accent 3" w:uiPriority="63"/>
-    <w:lsdException w:name="Medium Shading 2 Accent 3" w:uiPriority="64"/>
-    <w:lsdException w:name="Medium List 1 Accent 3" w:uiPriority="65"/>
-    <w:lsdException w:name="Medium List 2 Accent 3" w:uiPriority="66"/>
-    <w:lsdException w:name="Medium Grid 1 Accent 3" w:uiPriority="67"/>
-    <w:lsdException w:name="Medium Grid 2 Accent 3" w:uiPriority="68"/>
-    <w:lsdException w:name="Medium Grid 3 Accent 3" w:uiPriority="69"/>
-    <w:lsdException w:name="Dark List Accent 3" w:uiPriority="70"/>
-    <w:lsdException w:name="Colorful Shading Accent 3" w:uiPriority="71"/>
-    <w:lsdException w:name="Colorful List Accent 3" w:uiPriority="72"/>
-    <w:lsdException w:name="Colorful Grid Accent 3" w:uiPriority="73"/>
-    <w:lsdException w:name="Light Shading Accent 4" w:uiPriority="60"/>
-    <w:lsdException w:name="Light List Accent 4" w:uiPriority="61"/>
-    <w:lsdException w:name="Light Grid Accent 4" w:uiPriority="62"/>
-    <w:lsdException w:name="Medium Shading 1 Accent 4" w:uiPriority="63"/>
-    <w:lsdException w:name="Medium Shading 2 Accent 4" w:uiPriority="64"/>
-    <w:lsdException w:name="Medium List 1 Accent 4" w:uiPriority="65"/>
-    <w:lsdException w:name="Medium List 2 Accent 4" w:uiPriority="66"/>
-    <w:lsdException w:name="Medium Grid 1 Accent 4" w:uiPriority="67"/>
-    <w:lsdException w:name="Medium Grid 2 Accent 4" w:uiPriority="68"/>
-    <w:lsdException w:name="Medium Grid 3 Accent 4" w:uiPriority="69"/>
-    <w:lsdException w:name="Dark List Accent 4" w:uiPriority="70"/>
-    <w:lsdException w:name="Colorful Shading Accent 4" w:uiPriority="71"/>
-    <w:lsdException w:name="Colorful List Accent 4" w:uiPriority="72"/>
-    <w:lsdException w:name="Colorful Grid Accent 4" w:uiPriority="73"/>
-    <w:lsdException w:name="Light Shading Accent 5" w:uiPriority="60"/>
-    <w:lsdException w:name="Light List Accent 5" w:uiPriority="61"/>
-    <w:lsdException w:name="Light Grid Accent 5" w:uiPriority="62"/>
-    <w:lsdException w:name="Medium Shading 1 Accent 5" w:uiPriority="63"/>
-    <w:lsdException w:name="Medium Shading 2 Accent 5" w:uiPriority="64"/>
-    <w:lsdException w:name="Medium List 1 Accent 5" w:uiPriority="65"/>
-    <w:lsdException w:name="Medium List 2 Accent 5" w:uiPriority="66"/>
-    <w:lsdException w:name="Medium Grid 1 Accent 5" w:uiPriority="67"/>
-    <w:lsdException w:name="Medium Grid 2 Accent 5" w:uiPriority="68"/>
-    <w:lsdException w:name="Medium Grid 3 Accent 5" w:uiPriority="69"/>
-    <w:lsdException w:name="Dark List Accent 5" w:uiPriority="70"/>
-    <w:lsdException w:name="Colorful Shading Accent 5" w:uiPriority="71"/>
-    <w:lsdException w:name="Colorful List Accent 5" w:uiPriority="72"/>
-    <w:lsdException w:name="Colorful Grid Accent 5" w:uiPriority="73"/>
-    <w:lsdException w:name="Light Shading Accent 6" w:uiPriority="60"/>
-    <w:lsdException w:name="Light List Accent 6" w:uiPriority="61"/>
-    <w:lsdException w:name="Light Grid Accent 6" w:uiPriority="62"/>
-    <w:lsdException w:name="Medium Shading 1 Accent 6" w:uiPriority="63"/>
-    <w:lsdException w:name="Medium Shading 2 Accent 6" w:uiPriority="64"/>
-    <w:lsdException w:name="Medium List 1 Accent 6" w:uiPriority="65"/>
-    <w:lsdException w:name="Medium List 2 Accent 6" w:uiPriority="66"/>
-    <w:lsdException w:name="Medium Grid 1 Accent 6" w:uiPriority="67"/>
-    <w:lsdException w:name="Medium Grid 2 Accent 6" w:uiPriority="68"/>
-    <w:lsdException w:name="Medium Grid 3 Accent 6" w:uiPriority="69"/>
-    <w:lsdException w:name="Dark List Accent 6" w:uiPriority="70"/>
-    <w:lsdException w:name="Colorful Shading Accent 6" w:uiPriority="71"/>
-    <w:lsdException w:name="Colorful List Accent 6" w:uiPriority="72"/>
-    <w:lsdException w:name="Colorful Grid Accent 6" w:uiPriority="73"/>
-    <w:lsdException w:name="Subtle Emphasis" w:uiPriority="19" w:qFormat="1"/>
-    <w:lsdException w:name="Intense Emphasis" w:uiPriority="21" w:qFormat="1"/>
-    <w:lsdException w:name="Subtle Reference" w:uiPriority="31" w:qFormat="1"/>
-    <w:lsdException w:name="Intense Reference" w:uiPriority="32" w:qFormat="1"/>
-    <w:lsdException w:name="Book Title" w:uiPriority="33" w:qFormat="1"/>
-    <w:lsdException w:name="Bibliography" w:semiHidden="1" w:uiPriority="37" w:unhideWhenUsed="1"/>
-    <w:lsdException w:name="TOC Heading" w:semiHidden="1" w:uiPriority="39" w:unhideWhenUsed="1" w:qFormat="1"/>
-    <w:lsdException w:name="Plain Table 1" w:uiPriority="41"/>
-    <w:lsdException w:name="Plain Table 2" w:uiPriority="42"/>
-    <w:lsdException w:name="Plain Table 3" w:uiPriority="43"/>
-    <w:lsdException w:name="Plain Table 4" w:uiPriority="44"/>
-    <w:lsdException w:name="Plain Table 5" w:uiPriority="45"/>
-    <w:lsdException w:name="Grid Table Light" w:uiPriority="40"/>
-    <w:lsdException w:name="Grid Table 1 Light" w:uiPriority="46"/>
-    <w:lsdException w:name="Grid Table 2" w:uiPriority="47"/>
-    <w:lsdException w:name="Grid Table 3" w:uiPriority="48"/>
-    <w:lsdException w:name="Grid Table 4" w:uiPriority="49"/>
-    <w:lsdException w:name="Grid Table 5 Dark" w:uiPriority="50"/>
-    <w:lsdException w:name="Grid Table 6 Colorful" w:uiPriority="51"/>
-    <w:lsdException w:name="Grid Table 7 Colorful" w:uiPriority="52"/>
-    <w:lsdException w:name="Grid Table 1 Light Accent 1" w:uiPriority="46"/>
-    <w:lsdException w:name="Grid Table 2 Accent 1" w:uiPriority="47"/>
-    <w:lsdException w:name="Grid Table 3 Accent 1" w:uiPriority="48"/>
-    <w:lsdException w:name="Grid Table 4 Accent 1" w:uiPriority="49"/>
-    <w:lsdException w:name="Grid Table 5 Dark Accent 1" w:uiPriority="50"/>
-    <w:lsdException w:name="Grid Table 6 Colorful Accent 1" w:uiPriority="51"/>
-    <w:lsdException w:name="Grid Table 7 Colorful Accent 1" w:uiPriority="52"/>
-    <w:lsdException w:name="Grid Table 1 Light Accent 2" w:uiPriority="46"/>
-    <w:lsdException w:name="Grid Table 2 Accent 2" w:uiPriority="47"/>
-    <w:lsdException w:name="Grid Table 3 Accent 2" w:uiPriority="48"/>
-    <w:lsdException w:name="Grid Table 4 Accent 2" w:uiPriority="49"/>
-    <w:lsdException w:name="Grid Table 5 Dark Accent 2" w:uiPriority="50"/>
-    <w:lsdException w:name="Grid Table 6 Colorful Accent 2" w:uiPriority="51"/>
-    <w:lsdException w:name="Grid Table 7 Colorful Accent 2" w:uiPriority="52"/>
-    <w:lsdException w:name="Grid Table 1 Light Accent 3" w:uiPriority="46"/>
-    <w:lsdException w:name="Grid Table 2 Accent 3" w:uiPriority="47"/>
-    <w:lsdException w:name="Grid Table 3 Accent 3" w:uiPriority="48"/>
-    <w:lsdException w:name="Grid Table 4 Accent 3" w:uiPriority="49"/>
-    <w:lsdException w:name="Grid Table 5 Dark Accent 3" w:uiPriority="50"/>
-    <w:lsdException w:name="Grid Table 6 Colorful Accent 3" w:uiPriority="51"/>
-    <w:lsdException w:name="Grid Table 7 Colorful Accent 3" w:uiPriority="52"/>
-    <w:lsdException w:name="Grid Table 1 Light Accent 4" w:uiPriority="46"/>
-    <w:lsdException w:name="Grid Table 2 Accent 4" w:uiPriority="47"/>
-    <w:lsdException w:name="Grid Table 3 Accent 4" w:uiPriority="48"/>
-    <w:lsdException w:name="Grid Table 4 Accent 4" w:uiPriority="49"/>
-    <w:lsdException w:name="Grid Table 5 Dark Accent 4" w:uiPriority="50"/>
-    <w:lsdException w:name="Grid Table 6 Colorful Accent 4" w:uiPriority="51"/>
-    <w:lsdException w:name="Grid Table 7 Colorful Accent 4" w:uiPriority="52"/>
-    <w:lsdException w:name="Grid Table 1 Light Accent 5" w:uiPriority="46"/>
-    <w:lsdException w:name="Grid Table 2 Accent 5" w:uiPriority="47"/>
-    <w:lsdException w:name="Grid Table 3 Accent 5" w:uiPriority="48"/>
-    <w:lsdException w:name="Grid Table 4 Accent 5" w:uiPriority="49"/>
-    <w:lsdException w:name="Grid Table 5 Dark Accent 5" w:uiPriority="50"/>
-    <w:lsdException w:name="Grid Table 6 Colorful Accent 5" w:uiPriority="51"/>
-    <w:lsdException w:name="Grid Table 7 Colorful Accent 5" w:uiPriority="52"/>
-    <w:lsdException w:name="Grid Table 1 Light Accent 6" w:uiPriority="46"/>
-    <w:lsdException w:name="Grid Table 2 Accent 6" w:uiPriority="47"/>
-    <w:lsdException w:name="Grid Table 3 Accent 6" w:uiPriority="48"/>
-    <w:lsdException w:name="Grid Table 4 Accent 6" w:uiPriority="49"/>
-    <w:lsdException w:name="Grid Table 5 Dark Accent 6" w:uiPriority="50"/>
-    <w:lsdException w:name="Grid Table 6 Colorful Accent 6" w:uiPriority="51"/>
-    <w:lsdException w:name="Grid Table 7 Colorful Accent 6" w:uiPriority="52"/>
-    <w:lsdException w:name="List Table 1 Light" w:uiPriority="46"/>
-    <w:lsdException w:name="List Table 2" w:uiPriority="47"/>
-    <w:lsdException w:name="List Table 3" w:uiPriority="48"/>
-    <w:lsdException w:name="List Table 4" w:uiPriority="49"/>
-    <w:lsdException w:name="List Table 5 Dark" w:uiPriority="50"/>
-    <w:lsdException w:name="List Table 6 Colorful" w:uiPriority="51"/>
-    <w:lsdException w:name="List Table 7 Colorful" w:uiPriority="52"/>
-    <w:lsdException w:name="List Table 1 Light Accent 1" w:uiPriority="46"/>
-    <w:lsdException w:name="List Table 2 Accent 1" w:uiPriority="47"/>
-    <w:lsdException w:name="List Table 3 Accent 1" w:uiPriority="48"/>
-    <w:lsdException w:name="List Table 4 Accent 1" w:uiPriority="49"/>
-    <w:lsdException w:name="List Table 5 Dark Accent 1" w:uiPriority="50"/>
-    <w:lsdException w:name="List Table 6 Colorful Accent 1" w:uiPriority="51"/>
-    <w:lsdException w:name="List Table 7 Colorful Accent 1" w:uiPriority="52"/>
-    <w:lsdException w:name="List Table 1 Light Accent 2" w:uiPriority="46"/>
-    <w:lsdException w:name="List Table 2 Accent 2" w:uiPriority="47"/>
-    <w:lsdException w:name="List Table 3 Accent 2" w:uiPriority="48"/>
-    <w:lsdException w:name="List Table 4 Accent 2" w:uiPriority="49"/>
-    <w:lsdException w:name="List Table 5 Dark Accent 2" w:uiPriority="50"/>
-    <w:lsdException w:name="List Table 6 Colorful Accent 2" w:uiPriority="51"/>
-    <w:lsdException w:name="List Table 7 Colorful Accent 2" w:uiPriority="52"/>
-    <w:lsdException w:name="List Table 1 Light Accent 3" w:uiPriority="46"/>
-    <w:lsdException w:name="List Table 2 Accent 3" w:uiPriority="47"/>
-    <w:lsdException w:name="List Table 3 Accent 3" w:uiPriority="48"/>
-    <w:lsdException w:name="List Table 4 Accent 3" w:uiPriority="49"/>
-    <w:lsdException w:name="List Table 5 Dark Accent 3" w:uiPriority="50"/>
-    <w:lsdException w:name="List Table 6 Colorful Accent 3" w:uiPriority="51"/>
-    <w:lsdException w:name="List Table 7 Colorful Accent 3" w:uiPriority="52"/>
-    <w:lsdException w:name="List Table 1 Light Accent 4" w:uiPriority="46"/>
-    <w:lsdException w:name="List Table 2 Accent 4" w:uiPriority="47"/>
-    <w:lsdException w:name="List Table 3 Accent 4" w:uiPriority="48"/>
-    <w:lsdException w:name="List Table 4 Accent 4" w:uiPriority="49"/>
-    <w:lsdException w:name="List Table 5 Dark Accent 4" w:uiPriority="50"/>
-    <w:lsdException w:name="List Table 6 Colorful Accent 4" w:uiPriority="51"/>
-    <w:lsdException w:name="List Table 7 Colorful Accent 4" w:uiPriority="52"/>
-    <w:lsdException w:name="List Table 1 Light Accent 5" w:uiPriority="46"/>
-    <w:lsdException w:name="List Table 2 Accent 5" w:uiPriority="47"/>
-    <w:lsdException w:name="List Table 3 Accent 5" w:uiPriority="48"/>
-    <w:lsdException w:name="List Table 4 Accent 5" w:uiPriority="49"/>
-    <w:lsdException w:name="List Table 5 Dark Accent 5" w:uiPriority="50"/>
-    <w:lsdException w:name="List Table 6 Colorful Accent 5" w:uiPriority="51"/>
-    <w:lsdException w:name="List Table 7 Colorful Accent 5" w:uiPriority="52"/>
-    <w:lsdException w:name="List Table 1 Light Accent 6" w:uiPriority="46"/>
-    <w:lsdException w:name="List Table 2 Accent 6" w:uiPriority="47"/>
-    <w:lsdException w:name="List Table 3 Accent 6" w:uiPriority="48"/>
-    <w:lsdException w:name="List Table 4 Accent 6" w:uiPriority="49"/>
-    <w:lsdException w:name="List Table 5 Dark Accent 6" w:uiPriority="50"/>
-    <w:lsdException w:name="List Table 6 Colorful Accent 6" w:uiPriority="51"/>
-    <w:lsdException w:name="List Table 7 Colorful Accent 6" w:uiPriority="52"/>
+  <w:latentStyles w:defLockedState="0" w:defUIPriority="99" w:defSemiHidden="1" w:defUnhideWhenUsed="1" w:defQFormat="0" w:count="267">
+    <w:lsdException w:name="Normal" w:semiHidden="0" w:uiPriority="0" w:unhideWhenUsed="0" w:qFormat="1"/>
+    <w:lsdException w:name="heading 1" w:semiHidden="0" w:uiPriority="9" w:unhideWhenUsed="0" w:qFormat="1"/>
+    <w:lsdException w:name="heading 2" w:uiPriority="9" w:qFormat="1"/>
+    <w:lsdException w:name="heading 3" w:uiPriority="9" w:qFormat="1"/>
+    <w:lsdException w:name="heading 4" w:uiPriority="9" w:qFormat="1"/>
+    <w:lsdException w:name="heading 5" w:uiPriority="9" w:qFormat="1"/>
+    <w:lsdException w:name="heading 6" w:uiPriority="9" w:qFormat="1"/>
+    <w:lsdException w:name="heading 7" w:uiPriority="9" w:qFormat="1"/>
+    <w:lsdException w:name="heading 8" w:uiPriority="9" w:qFormat="1"/>
+    <w:lsdException w:name="heading 9" w:uiPriority="9" w:qFormat="1"/>
+    <w:lsdException w:name="toc 1" w:uiPriority="39"/>
+    <w:lsdException w:name="toc 2" w:uiPriority="39"/>
+    <w:lsdException w:name="toc 3" w:uiPriority="39"/>
+    <w:lsdException w:name="toc 4" w:uiPriority="39"/>
+    <w:lsdException w:name="toc 5" w:uiPriority="39"/>
+    <w:lsdException w:name="toc 6" w:uiPriority="39"/>
+    <w:lsdException w:name="toc 7" w:uiPriority="39"/>
+    <w:lsdException w:name="toc 8" w:uiPriority="39"/>
+    <w:lsdException w:name="toc 9" w:uiPriority="39"/>
+    <w:lsdException w:name="caption" w:uiPriority="35" w:qFormat="1"/>
+    <w:lsdException w:name="Title" w:semiHidden="0" w:uiPriority="10" w:unhideWhenUsed="0" w:qFormat="1"/>
+    <w:lsdException w:name="Default Paragraph Font" w:uiPriority="1"/>
+    <w:lsdException w:name="Subtitle" w:semiHidden="0" w:uiPriority="11" w:unhideWhenUsed="0" w:qFormat="1"/>
+    <w:lsdException w:name="Strong" w:semiHidden="0" w:uiPriority="22" w:unhideWhenUsed="0" w:qFormat="1"/>
+    <w:lsdException w:name="Emphasis" w:semiHidden="0" w:uiPriority="20" w:unhideWhenUsed="0" w:qFormat="1"/>
+    <w:lsdException w:name="Table Grid" w:semiHidden="0" w:uiPriority="39" w:unhideWhenUsed="0"/>
+    <w:lsdException w:name="Placeholder Text" w:unhideWhenUsed="0"/>
+    <w:lsdException w:name="No Spacing" w:semiHidden="0" w:uiPriority="1" w:unhideWhenUsed="0" w:qFormat="1"/>
+    <w:lsdException w:name="Light Shading" w:semiHidden="0" w:uiPriority="60" w:unhideWhenUsed="0"/>
+    <w:lsdException w:name="Light List" w:semiHidden="0" w:uiPriority="61" w:unhideWhenUsed="0"/>
+    <w:lsdException w:name="Light Grid" w:semiHidden="0" w:uiPriority="62" w:unhideWhenUsed="0"/>
+    <w:lsdException w:name="Medium Shading 1" w:semiHidden="0" w:uiPriority="63" w:unhideWhenUsed="0"/>
+    <w:lsdException w:name="Medium Shading 2" w:semiHidden="0" w:uiPriority="64" w:unhideWhenUsed="0"/>
+    <w:lsdException w:name="Medium List 1" w:semiHidden="0" w:uiPriority="65" w:unhideWhenUsed="0"/>
+    <w:lsdException w:name="Medium List 2" w:semiHidden="0" w:uiPriority="66" w:unhideWhenUsed="0"/>
+    <w:lsdException w:name="Medium Grid 1" w:semiHidden="0" w:uiPriority="67" w:unhideWhenUsed="0"/>
+    <w:lsdException w:name="Medium Grid 2" w:semiHidden="0" w:uiPriority="68" w:unhideWhenUsed="0"/>
+    <w:lsdException w:name="Medium Grid 3" w:semiHidden="0" w:uiPriority="69" w:unhideWhenUsed="0"/>
+    <w:lsdException w:name="Dark List" w:semiHidden="0" w:uiPriority="70" w:unhideWhenUsed="0"/>
+    <w:lsdException w:name="Colorful Shading" w:semiHidden="0" w:uiPriority="71" w:unhideWhenUsed="0"/>
+    <w:lsdException w:name="Colorful List" w:semiHidden="0" w:uiPriority="72" w:unhideWhenUsed="0"/>
+    <w:lsdException w:name="Colorful Grid" w:semiHidden="0" w:uiPriority="73" w:unhideWhenUsed="0"/>
+    <w:lsdException w:name="Light Shading Accent 1" w:semiHidden="0" w:uiPriority="60" w:unhideWhenUsed="0"/>
+    <w:lsdException w:name="Light List Accent 1" w:semiHidden="0" w:uiPriority="61" w:unhideWhenUsed="0"/>
+    <w:lsdException w:name="Light Grid Accent 1" w:semiHidden="0" w:uiPriority="62" w:unhideWhenUsed="0"/>
+    <w:lsdException w:name="Medium Shading 1 Accent 1" w:semiHidden="0" w:uiPriority="63" w:unhideWhenUsed="0"/>
+    <w:lsdException w:name="Medium Shading 2 Accent 1" w:semiHidden="0" w:uiPriority="64" w:unhideWhenUsed="0"/>
+    <w:lsdException w:name="Medium List 1 Accent 1" w:semiHidden="0" w:uiPriority="65" w:unhideWhenUsed="0"/>
+    <w:lsdException w:name="Revision" w:unhideWhenUsed="0"/>
+    <w:lsdException w:name="List Paragraph" w:semiHidden="0" w:uiPriority="34" w:unhideWhenUsed="0" w:qFormat="1"/>
+    <w:lsdException w:name="Quote" w:semiHidden="0" w:uiPriority="29" w:unhideWhenUsed="0" w:qFormat="1"/>
+    <w:lsdException w:name="Intense Quote" w:semiHidden="0" w:uiPriority="30" w:unhideWhenUsed="0" w:qFormat="1"/>
+    <w:lsdException w:name="Medium List 2 Accent 1" w:semiHidden="0" w:uiPriority="66" w:unhideWhenUsed="0"/>
+    <w:lsdException w:name="Medium Grid 1 Accent 1" w:semiHidden="0" w:uiPriority="67" w:unhideWhenUsed="0"/>
+    <w:lsdException w:name="Medium Grid 2 Accent 1" w:semiHidden="0" w:uiPriority="68" w:unhideWhenUsed="0"/>
+    <w:lsdException w:name="Medium Grid 3 Accent 1" w:semiHidden="0" w:uiPriority="69" w:unhideWhenUsed="0"/>
+    <w:lsdException w:name="Dark List Accent 1" w:semiHidden="0" w:uiPriority="70" w:unhideWhenUsed="0"/>
+    <w:lsdException w:name="Colorful Shading Accent 1" w:semiHidden="0" w:uiPriority="71" w:unhideWhenUsed="0"/>
+    <w:lsdException w:name="Colorful List Accent 1" w:semiHidden="0" w:uiPriority="72" w:unhideWhenUsed="0"/>
+    <w:lsdException w:name="Colorful Grid Accent 1" w:semiHidden="0" w:uiPriority="73" w:unhideWhenUsed="0"/>
+    <w:lsdException w:name="Light Shading Accent 2" w:semiHidden="0" w:uiPriority="60" w:unhideWhenUsed="0"/>
+    <w:lsdException w:name="Light List Accent 2" w:semiHidden="0" w:uiPriority="61" w:unhideWhenUsed="0"/>
+    <w:lsdException w:name="Light Grid Accent 2" w:semiHidden="0" w:uiPriority="62" w:unhideWhenUsed="0"/>
+    <w:lsdException w:name="Medium Shading 1 Accent 2" w:semiHidden="0" w:uiPriority="63" w:unhideWhenUsed="0"/>
+    <w:lsdException w:name="Medium Shading 2 Accent 2" w:semiHidden="0" w:uiPriority="64" w:unhideWhenUsed="0"/>
+    <w:lsdException w:name="Medium List 1 Accent 2" w:semiHidden="0" w:uiPriority="65" w:unhideWhenUsed="0"/>
+    <w:lsdException w:name="Medium List 2 Accent 2" w:semiHidden="0" w:uiPriority="66" w:unhideWhenUsed="0"/>
+    <w:lsdException w:name="Medium Grid 1 Accent 2" w:semiHidden="0" w:uiPriority="67" w:unhideWhenUsed="0"/>
+    <w:lsdException w:name="Medium Grid 2 Accent 2" w:semiHidden="0" w:uiPriority="68" w:unhideWhenUsed="0"/>
+    <w:lsdException w:name="Medium Grid 3 Accent 2" w:semiHidden="0" w:uiPriority="69" w:unhideWhenUsed="0"/>
+    <w:lsdException w:name="Dark List Accent 2" w:semiHidden="0" w:uiPriority="70" w:unhideWhenUsed="0"/>
+    <w:lsdException w:name="Colorful Shading Accent 2" w:semiHidden="0" w:uiPriority="71" w:unhideWhenUsed="0"/>
+    <w:lsdException w:name="Colorful List Accent 2" w:semiHidden="0" w:uiPriority="72" w:unhideWhenUsed="0"/>
+    <w:lsdException w:name="Colorful Grid Accent 2" w:semiHidden="0" w:uiPriority="73" w:unhideWhenUsed="0"/>
+    <w:lsdException w:name="Light Shading Accent 3" w:semiHidden="0" w:uiPriority="60" w:unhideWhenUsed="0"/>
+    <w:lsdException w:name="Light List Accent 3" w:semiHidden="0" w:uiPriority="61" w:unhideWhenUsed="0"/>
+    <w:lsdException w:name="Light Grid Accent 3" w:semiHidden="0" w:uiPriority="62" w:unhideWhenUsed="0"/>
+    <w:lsdException w:name="Medium Shading 1 Accent 3" w:semiHidden="0" w:uiPriority="63" w:unhideWhenUsed="0"/>
+    <w:lsdException w:name="Medium Shading 2 Accent 3" w:semiHidden="0" w:uiPriority="64" w:unhideWhenUsed="0"/>
+    <w:lsdException w:name="Medium List 1 Accent 3" w:semiHidden="0" w:uiPriority="65" w:unhideWhenUsed="0"/>
+    <w:lsdException w:name="Medium List 2 Accent 3" w:semiHidden="0" w:uiPriority="66" w:unhideWhenUsed="0"/>
+    <w:lsdException w:name="Medium Grid 1 Accent 3" w:semiHidden="0" w:uiPriority="67" w:unhideWhenUsed="0"/>
+    <w:lsdException w:name="Medium Grid 2 Accent 3" w:semiHidden="0" w:uiPriority="68" w:unhideWhenUsed="0"/>
+    <w:lsdException w:name="Medium Grid 3 Accent 3" w:semiHidden="0" w:uiPriority="69" w:unhideWhenUsed="0"/>
+    <w:lsdException w:name="Dark List Accent 3" w:semiHidden="0" w:uiPriority="70" w:unhideWhenUsed="0"/>
+    <w:lsdException w:name="Colorful Shading Accent 3" w:semiHidden="0" w:uiPriority="71" w:unhideWhenUsed="0"/>
+    <w:lsdException w:name="Colorful List Accent 3" w:semiHidden="0" w:uiPriority="72" w:unhideWhenUsed="0"/>
+    <w:lsdException w:name="Colorful Grid Accent 3" w:semiHidden="0" w:uiPriority="73" w:unhideWhenUsed="0"/>
+    <w:lsdException w:name="Light Shading Accent 4" w:semiHidden="0" w:uiPriority="60" w:unhideWhenUsed="0"/>
+    <w:lsdException w:name="Light List Accent 4" w:semiHidden="0" w:uiPriority="61" w:unhideWhenUsed="0"/>
+    <w:lsdException w:name="Light Grid Accent 4" w:semiHidden="0" w:uiPriority="62" w:unhideWhenUsed="0"/>
+    <w:lsdException w:name="Medium Shading 1 Accent 4" w:semiHidden="0" w:uiPriority="63" w:unhideWhenUsed="0"/>
+    <w:lsdException w:name="Medium Shading 2 Accent 4" w:semiHidden="0" w:uiPriority="64" w:unhideWhenUsed="0"/>
+    <w:lsdException w:name="Medium List 1 Accent 4" w:semiHidden="0" w:uiPriority="65" w:unhideWhenUsed="0"/>
+    <w:lsdException w:name="Medium List 2 Accent 4" w:semiHidden="0" w:uiPriority="66" w:unhideWhenUsed="0"/>
+    <w:lsdException w:name="Medium Grid 1 Accent 4" w:semiHidden="0" w:uiPriority="67" w:unhideWhenUsed="0"/>
+    <w:lsdException w:name="Medium Grid 2 Accent 4" w:semiHidden="0" w:uiPriority="68" w:unhideWhenUsed="0"/>
+    <w:lsdException w:name="Medium Grid 3 Accent 4" w:semiHidden="0" w:uiPriority="69" w:unhideWhenUsed="0"/>
+    <w:lsdException w:name="Dark List Accent 4" w:semiHidden="0" w:uiPriority="70" w:unhideWhenUsed="0"/>
+    <w:lsdException w:name="Colorful Shading Accent 4" w:semiHidden="0" w:uiPriority="71" w:unhideWhenUsed="0"/>
+    <w:lsdException w:name="Colorful List Accent 4" w:semiHidden="0" w:uiPriority="72" w:unhideWhenUsed="0"/>
+    <w:lsdException w:name="Colorful Grid Accent 4" w:semiHidden="0" w:uiPriority="73" w:unhideWhenUsed="0"/>
+    <w:lsdException w:name="Light Shading Accent 5" w:semiHidden="0" w:uiPriority="60" w:unhideWhenUsed="0"/>
+    <w:lsdException w:name="Light List Accent 5" w:semiHidden="0" w:uiPriority="61" w:unhideWhenUsed="0"/>
+    <w:lsdException w:name="Light Grid Accent 5" w:semiHidden="0" w:uiPriority="62" w:unhideWhenUsed="0"/>
+    <w:lsdException w:name="Medium Shading 1 Accent 5" w:semiHidden="0" w:uiPriority="63" w:unhideWhenUsed="0"/>
+    <w:lsdException w:name="Medium Shading 2 Accent 5" w:semiHidden="0" w:uiPriority="64" w:unhideWhenUsed="0"/>
+    <w:lsdException w:name="Medium List 1 Accent 5" w:semiHidden="0" w:uiPriority="65" w:unhideWhenUsed="0"/>
+    <w:lsdException w:name="Medium List 2 Accent 5" w:semiHidden="0" w:uiPriority="66" w:unhideWhenUsed="0"/>
+    <w:lsdException w:name="Medium Grid 1 Accent 5" w:semiHidden="0" w:uiPriority="67" w:unhideWhenUsed="0"/>
+    <w:lsdException w:name="Medium Grid 2 Accent 5" w:semiHidden="0" w:uiPriority="68" w:unhideWhenUsed="0"/>
+    <w:lsdException w:name="Medium Grid 3 Accent 5" w:semiHidden="0" w:uiPriority="69" w:unhideWhenUsed="0"/>
+    <w:lsdException w:name="Dark List Accent 5" w:semiHidden="0" w:uiPriority="70" w:unhideWhenUsed="0"/>
+    <w:lsdException w:name="Colorful Shading Accent 5" w:semiHidden="0" w:uiPriority="71" w:unhideWhenUsed="0"/>
+    <w:lsdException w:name="Colorful List Accent 5" w:semiHidden="0" w:uiPriority="72" w:unhideWhenUsed="0"/>
+    <w:lsdException w:name="Colorful Grid Accent 5" w:semiHidden="0" w:uiPriority="73" w:unhideWhenUsed="0"/>
+    <w:lsdException w:name="Light Shading Accent 6" w:semiHidden="0" w:uiPriority="60" w:unhideWhenUsed="0"/>
+    <w:lsdException w:name="Light List Accent 6" w:semiHidden="0" w:uiPriority="61" w:unhideWhenUsed="0"/>
+    <w:lsdException w:name="Light Grid Accent 6" w:semiHidden="0" w:uiPriority="62" w:unhideWhenUsed="0"/>
+    <w:lsdException w:name="Medium Shading 1 Accent 6" w:semiHidden="0" w:uiPriority="63" w:unhideWhenUsed="0"/>
+    <w:lsdException w:name="Medium Shading 2 Accent 6" w:semiHidden="0" w:uiPriority="64" w:unhideWhenUsed="0"/>
+    <w:lsdException w:name="Medium List 1 Accent 6" w:semiHidden="0" w:uiPriority="65" w:unhideWhenUsed="0"/>
+    <w:lsdException w:name="Medium List 2 Accent 6" w:semiHidden="0" w:uiPriority="66" w:unhideWhenUsed="0"/>
+    <w:lsdException w:name="Medium Grid 1 Accent 6" w:semiHidden="0" w:uiPriority="67" w:unhideWhenUsed="0"/>
+    <w:lsdException w:name="Medium Grid 2 Accent 6" w:semiHidden="0" w:uiPriority="68" w:unhideWhenUsed="0"/>
+    <w:lsdException w:name="Medium Grid 3 Accent 6" w:semiHidden="0" w:uiPriority="69" w:unhideWhenUsed="0"/>
+    <w:lsdException w:name="Dark List Accent 6" w:semiHidden="0" w:uiPriority="70" w:unhideWhenUsed="0"/>
+    <w:lsdException w:name="Colorful Shading Accent 6" w:semiHidden="0" w:uiPriority="71" w:unhideWhenUsed="0"/>
+    <w:lsdException w:name="Colorful List Accent 6" w:semiHidden="0" w:uiPriority="72" w:unhideWhenUsed="0"/>
+    <w:lsdException w:name="Colorful Grid Accent 6" w:semiHidden="0" w:uiPriority="73" w:unhideWhenUsed="0"/>
+    <w:lsdException w:name="Subtle Emphasis" w:semiHidden="0" w:uiPriority="19" w:unhideWhenUsed="0" w:qFormat="1"/>
+    <w:lsdException w:name="Intense Emphasis" w:semiHidden="0" w:uiPriority="21" w:unhideWhenUsed="0" w:qFormat="1"/>
+    <w:lsdException w:name="Subtle Reference" w:semiHidden="0" w:uiPriority="31" w:unhideWhenUsed="0" w:qFormat="1"/>
+    <w:lsdException w:name="Intense Reference" w:semiHidden="0" w:uiPriority="32" w:unhideWhenUsed="0" w:qFormat="1"/>
+    <w:lsdException w:name="Book Title" w:semiHidden="0" w:uiPriority="33" w:unhideWhenUsed="0" w:qFormat="1"/>
+    <w:lsdException w:name="Bibliography" w:uiPriority="37"/>
+    <w:lsdException w:name="TOC Heading" w:uiPriority="39" w:qFormat="1"/>
   </w:latentStyles>
   <w:style w:type="paragraph" w:default="1" w:styleId="a">
     <w:name w:val="Normal"/>
@@ -2315,6 +2738,431 @@
     <w:pPr>
       <w:ind w:leftChars="200" w:left="480"/>
     </w:pPr>
+  </w:style>
+  <w:style w:type="character" w:styleId="a8">
+    <w:name w:val="annotation reference"/>
+    <w:basedOn w:val="a0"/>
+    <w:uiPriority w:val="99"/>
+    <w:semiHidden/>
+    <w:unhideWhenUsed/>
+    <w:rsid w:val="00E06E96"/>
+    <w:rPr>
+      <w:sz w:val="18"/>
+      <w:szCs w:val="18"/>
+    </w:rPr>
+  </w:style>
+  <w:style w:type="paragraph" w:styleId="a9">
+    <w:name w:val="annotation text"/>
+    <w:basedOn w:val="a"/>
+    <w:link w:val="aa"/>
+    <w:uiPriority w:val="99"/>
+    <w:semiHidden/>
+    <w:unhideWhenUsed/>
+    <w:rsid w:val="00E06E96"/>
+  </w:style>
+  <w:style w:type="character" w:customStyle="1" w:styleId="aa">
+    <w:name w:val="註解文字 字元"/>
+    <w:basedOn w:val="a0"/>
+    <w:link w:val="a9"/>
+    <w:uiPriority w:val="99"/>
+    <w:semiHidden/>
+    <w:rsid w:val="00E06E96"/>
+  </w:style>
+  <w:style w:type="paragraph" w:styleId="ab">
+    <w:name w:val="annotation subject"/>
+    <w:basedOn w:val="a9"/>
+    <w:next w:val="a9"/>
+    <w:link w:val="ac"/>
+    <w:uiPriority w:val="99"/>
+    <w:semiHidden/>
+    <w:unhideWhenUsed/>
+    <w:rsid w:val="00E06E96"/>
+    <w:rPr>
+      <w:b/>
+      <w:bCs/>
+    </w:rPr>
+  </w:style>
+  <w:style w:type="character" w:customStyle="1" w:styleId="ac">
+    <w:name w:val="註解主旨 字元"/>
+    <w:basedOn w:val="aa"/>
+    <w:link w:val="ab"/>
+    <w:uiPriority w:val="99"/>
+    <w:semiHidden/>
+    <w:rsid w:val="00E06E96"/>
+    <w:rPr>
+      <w:b/>
+      <w:bCs/>
+    </w:rPr>
+  </w:style>
+  <w:style w:type="paragraph" w:styleId="ad">
+    <w:name w:val="Balloon Text"/>
+    <w:basedOn w:val="a"/>
+    <w:link w:val="ae"/>
+    <w:uiPriority w:val="99"/>
+    <w:semiHidden/>
+    <w:unhideWhenUsed/>
+    <w:rsid w:val="00E06E96"/>
+    <w:rPr>
+      <w:rFonts w:asciiTheme="majorHAnsi" w:eastAsiaTheme="majorEastAsia" w:hAnsiTheme="majorHAnsi" w:cstheme="majorBidi"/>
+      <w:sz w:val="18"/>
+      <w:szCs w:val="18"/>
+    </w:rPr>
+  </w:style>
+  <w:style w:type="character" w:customStyle="1" w:styleId="ae">
+    <w:name w:val="註解方塊文字 字元"/>
+    <w:basedOn w:val="a0"/>
+    <w:link w:val="ad"/>
+    <w:uiPriority w:val="99"/>
+    <w:semiHidden/>
+    <w:rsid w:val="00E06E96"/>
+    <w:rPr>
+      <w:rFonts w:asciiTheme="majorHAnsi" w:eastAsiaTheme="majorEastAsia" w:hAnsiTheme="majorHAnsi" w:cstheme="majorBidi"/>
+      <w:sz w:val="18"/>
+      <w:szCs w:val="18"/>
+    </w:rPr>
+  </w:style>
+</w:styles>
+</file>
+
+<file path=word/stylesWithEffects.xml><?xml version="1.0" encoding="utf-8"?>
+<w:styles xmlns:wpc="http://schemas.microsoft.com/office/word/2010/wordprocessingCanvas" xmlns:mc="http://schemas.openxmlformats.org/markup-compatibility/2006" xmlns:o="urn:schemas-microsoft-com:office:office" xmlns:r="http://schemas.openxmlformats.org/officeDocument/2006/relationships" xmlns:m="http://schemas.openxmlformats.org/officeDocument/2006/math" xmlns:v="urn:schemas-microsoft-com:vml" xmlns:wp14="http://schemas.microsoft.com/office/word/2010/wordprocessingDrawing" xmlns:wp="http://schemas.openxmlformats.org/drawingml/2006/wordprocessingDrawing" xmlns:w10="urn:schemas-microsoft-com:office:word" xmlns:w="http://schemas.openxmlformats.org/wordprocessingml/2006/main" xmlns:w14="http://schemas.microsoft.com/office/word/2010/wordml" xmlns:wpg="http://schemas.microsoft.com/office/word/2010/wordprocessingGroup" xmlns:wpi="http://schemas.microsoft.com/office/word/2010/wordprocessingInk" xmlns:wne="http://schemas.microsoft.com/office/word/2006/wordml" xmlns:wps="http://schemas.microsoft.com/office/word/2010/wordprocessingShape" mc:Ignorable="w14 wp14">
+  <w:docDefaults>
+    <w:rPrDefault>
+      <w:rPr>
+        <w:rFonts w:asciiTheme="minorHAnsi" w:eastAsiaTheme="minorEastAsia" w:hAnsiTheme="minorHAnsi" w:cstheme="minorBidi"/>
+        <w:kern w:val="2"/>
+        <w:sz w:val="24"/>
+        <w:szCs w:val="22"/>
+        <w:lang w:val="en-US" w:eastAsia="zh-TW" w:bidi="ar-SA"/>
+      </w:rPr>
+    </w:rPrDefault>
+    <w:pPrDefault/>
+  </w:docDefaults>
+  <w:latentStyles w:defLockedState="0" w:defUIPriority="99" w:defSemiHidden="1" w:defUnhideWhenUsed="1" w:defQFormat="0" w:count="267">
+    <w:lsdException w:name="Normal" w:semiHidden="0" w:uiPriority="0" w:unhideWhenUsed="0" w:qFormat="1"/>
+    <w:lsdException w:name="heading 1" w:semiHidden="0" w:uiPriority="9" w:unhideWhenUsed="0" w:qFormat="1"/>
+    <w:lsdException w:name="heading 2" w:uiPriority="9" w:qFormat="1"/>
+    <w:lsdException w:name="heading 3" w:uiPriority="9" w:qFormat="1"/>
+    <w:lsdException w:name="heading 4" w:uiPriority="9" w:qFormat="1"/>
+    <w:lsdException w:name="heading 5" w:uiPriority="9" w:qFormat="1"/>
+    <w:lsdException w:name="heading 6" w:uiPriority="9" w:qFormat="1"/>
+    <w:lsdException w:name="heading 7" w:uiPriority="9" w:qFormat="1"/>
+    <w:lsdException w:name="heading 8" w:uiPriority="9" w:qFormat="1"/>
+    <w:lsdException w:name="heading 9" w:uiPriority="9" w:qFormat="1"/>
+    <w:lsdException w:name="toc 1" w:uiPriority="39"/>
+    <w:lsdException w:name="toc 2" w:uiPriority="39"/>
+    <w:lsdException w:name="toc 3" w:uiPriority="39"/>
+    <w:lsdException w:name="toc 4" w:uiPriority="39"/>
+    <w:lsdException w:name="toc 5" w:uiPriority="39"/>
+    <w:lsdException w:name="toc 6" w:uiPriority="39"/>
+    <w:lsdException w:name="toc 7" w:uiPriority="39"/>
+    <w:lsdException w:name="toc 8" w:uiPriority="39"/>
+    <w:lsdException w:name="toc 9" w:uiPriority="39"/>
+    <w:lsdException w:name="caption" w:uiPriority="35" w:qFormat="1"/>
+    <w:lsdException w:name="Title" w:semiHidden="0" w:uiPriority="10" w:unhideWhenUsed="0" w:qFormat="1"/>
+    <w:lsdException w:name="Default Paragraph Font" w:uiPriority="1"/>
+    <w:lsdException w:name="Subtitle" w:semiHidden="0" w:uiPriority="11" w:unhideWhenUsed="0" w:qFormat="1"/>
+    <w:lsdException w:name="Strong" w:semiHidden="0" w:uiPriority="22" w:unhideWhenUsed="0" w:qFormat="1"/>
+    <w:lsdException w:name="Emphasis" w:semiHidden="0" w:uiPriority="20" w:unhideWhenUsed="0" w:qFormat="1"/>
+    <w:lsdException w:name="Table Grid" w:semiHidden="0" w:uiPriority="39" w:unhideWhenUsed="0"/>
+    <w:lsdException w:name="Placeholder Text" w:unhideWhenUsed="0"/>
+    <w:lsdException w:name="No Spacing" w:semiHidden="0" w:uiPriority="1" w:unhideWhenUsed="0" w:qFormat="1"/>
+    <w:lsdException w:name="Light Shading" w:semiHidden="0" w:uiPriority="60" w:unhideWhenUsed="0"/>
+    <w:lsdException w:name="Light List" w:semiHidden="0" w:uiPriority="61" w:unhideWhenUsed="0"/>
+    <w:lsdException w:name="Light Grid" w:semiHidden="0" w:uiPriority="62" w:unhideWhenUsed="0"/>
+    <w:lsdException w:name="Medium Shading 1" w:semiHidden="0" w:uiPriority="63" w:unhideWhenUsed="0"/>
+    <w:lsdException w:name="Medium Shading 2" w:semiHidden="0" w:uiPriority="64" w:unhideWhenUsed="0"/>
+    <w:lsdException w:name="Medium List 1" w:semiHidden="0" w:uiPriority="65" w:unhideWhenUsed="0"/>
+    <w:lsdException w:name="Medium List 2" w:semiHidden="0" w:uiPriority="66" w:unhideWhenUsed="0"/>
+    <w:lsdException w:name="Medium Grid 1" w:semiHidden="0" w:uiPriority="67" w:unhideWhenUsed="0"/>
+    <w:lsdException w:name="Medium Grid 2" w:semiHidden="0" w:uiPriority="68" w:unhideWhenUsed="0"/>
+    <w:lsdException w:name="Medium Grid 3" w:semiHidden="0" w:uiPriority="69" w:unhideWhenUsed="0"/>
+    <w:lsdException w:name="Dark List" w:semiHidden="0" w:uiPriority="70" w:unhideWhenUsed="0"/>
+    <w:lsdException w:name="Colorful Shading" w:semiHidden="0" w:uiPriority="71" w:unhideWhenUsed="0"/>
+    <w:lsdException w:name="Colorful List" w:semiHidden="0" w:uiPriority="72" w:unhideWhenUsed="0"/>
+    <w:lsdException w:name="Colorful Grid" w:semiHidden="0" w:uiPriority="73" w:unhideWhenUsed="0"/>
+    <w:lsdException w:name="Light Shading Accent 1" w:semiHidden="0" w:uiPriority="60" w:unhideWhenUsed="0"/>
+    <w:lsdException w:name="Light List Accent 1" w:semiHidden="0" w:uiPriority="61" w:unhideWhenUsed="0"/>
+    <w:lsdException w:name="Light Grid Accent 1" w:semiHidden="0" w:uiPriority="62" w:unhideWhenUsed="0"/>
+    <w:lsdException w:name="Medium Shading 1 Accent 1" w:semiHidden="0" w:uiPriority="63" w:unhideWhenUsed="0"/>
+    <w:lsdException w:name="Medium Shading 2 Accent 1" w:semiHidden="0" w:uiPriority="64" w:unhideWhenUsed="0"/>
+    <w:lsdException w:name="Medium List 1 Accent 1" w:semiHidden="0" w:uiPriority="65" w:unhideWhenUsed="0"/>
+    <w:lsdException w:name="Revision" w:unhideWhenUsed="0"/>
+    <w:lsdException w:name="List Paragraph" w:semiHidden="0" w:uiPriority="34" w:unhideWhenUsed="0" w:qFormat="1"/>
+    <w:lsdException w:name="Quote" w:semiHidden="0" w:uiPriority="29" w:unhideWhenUsed="0" w:qFormat="1"/>
+    <w:lsdException w:name="Intense Quote" w:semiHidden="0" w:uiPriority="30" w:unhideWhenUsed="0" w:qFormat="1"/>
+    <w:lsdException w:name="Medium List 2 Accent 1" w:semiHidden="0" w:uiPriority="66" w:unhideWhenUsed="0"/>
+    <w:lsdException w:name="Medium Grid 1 Accent 1" w:semiHidden="0" w:uiPriority="67" w:unhideWhenUsed="0"/>
+    <w:lsdException w:name="Medium Grid 2 Accent 1" w:semiHidden="0" w:uiPriority="68" w:unhideWhenUsed="0"/>
+    <w:lsdException w:name="Medium Grid 3 Accent 1" w:semiHidden="0" w:uiPriority="69" w:unhideWhenUsed="0"/>
+    <w:lsdException w:name="Dark List Accent 1" w:semiHidden="0" w:uiPriority="70" w:unhideWhenUsed="0"/>
+    <w:lsdException w:name="Colorful Shading Accent 1" w:semiHidden="0" w:uiPriority="71" w:unhideWhenUsed="0"/>
+    <w:lsdException w:name="Colorful List Accent 1" w:semiHidden="0" w:uiPriority="72" w:unhideWhenUsed="0"/>
+    <w:lsdException w:name="Colorful Grid Accent 1" w:semiHidden="0" w:uiPriority="73" w:unhideWhenUsed="0"/>
+    <w:lsdException w:name="Light Shading Accent 2" w:semiHidden="0" w:uiPriority="60" w:unhideWhenUsed="0"/>
+    <w:lsdException w:name="Light List Accent 2" w:semiHidden="0" w:uiPriority="61" w:unhideWhenUsed="0"/>
+    <w:lsdException w:name="Light Grid Accent 2" w:semiHidden="0" w:uiPriority="62" w:unhideWhenUsed="0"/>
+    <w:lsdException w:name="Medium Shading 1 Accent 2" w:semiHidden="0" w:uiPriority="63" w:unhideWhenUsed="0"/>
+    <w:lsdException w:name="Medium Shading 2 Accent 2" w:semiHidden="0" w:uiPriority="64" w:unhideWhenUsed="0"/>
+    <w:lsdException w:name="Medium List 1 Accent 2" w:semiHidden="0" w:uiPriority="65" w:unhideWhenUsed="0"/>
+    <w:lsdException w:name="Medium List 2 Accent 2" w:semiHidden="0" w:uiPriority="66" w:unhideWhenUsed="0"/>
+    <w:lsdException w:name="Medium Grid 1 Accent 2" w:semiHidden="0" w:uiPriority="67" w:unhideWhenUsed="0"/>
+    <w:lsdException w:name="Medium Grid 2 Accent 2" w:semiHidden="0" w:uiPriority="68" w:unhideWhenUsed="0"/>
+    <w:lsdException w:name="Medium Grid 3 Accent 2" w:semiHidden="0" w:uiPriority="69" w:unhideWhenUsed="0"/>
+    <w:lsdException w:name="Dark List Accent 2" w:semiHidden="0" w:uiPriority="70" w:unhideWhenUsed="0"/>
+    <w:lsdException w:name="Colorful Shading Accent 2" w:semiHidden="0" w:uiPriority="71" w:unhideWhenUsed="0"/>
+    <w:lsdException w:name="Colorful List Accent 2" w:semiHidden="0" w:uiPriority="72" w:unhideWhenUsed="0"/>
+    <w:lsdException w:name="Colorful Grid Accent 2" w:semiHidden="0" w:uiPriority="73" w:unhideWhenUsed="0"/>
+    <w:lsdException w:name="Light Shading Accent 3" w:semiHidden="0" w:uiPriority="60" w:unhideWhenUsed="0"/>
+    <w:lsdException w:name="Light List Accent 3" w:semiHidden="0" w:uiPriority="61" w:unhideWhenUsed="0"/>
+    <w:lsdException w:name="Light Grid Accent 3" w:semiHidden="0" w:uiPriority="62" w:unhideWhenUsed="0"/>
+    <w:lsdException w:name="Medium Shading 1 Accent 3" w:semiHidden="0" w:uiPriority="63" w:unhideWhenUsed="0"/>
+    <w:lsdException w:name="Medium Shading 2 Accent 3" w:semiHidden="0" w:uiPriority="64" w:unhideWhenUsed="0"/>
+    <w:lsdException w:name="Medium List 1 Accent 3" w:semiHidden="0" w:uiPriority="65" w:unhideWhenUsed="0"/>
+    <w:lsdException w:name="Medium List 2 Accent 3" w:semiHidden="0" w:uiPriority="66" w:unhideWhenUsed="0"/>
+    <w:lsdException w:name="Medium Grid 1 Accent 3" w:semiHidden="0" w:uiPriority="67" w:unhideWhenUsed="0"/>
+    <w:lsdException w:name="Medium Grid 2 Accent 3" w:semiHidden="0" w:uiPriority="68" w:unhideWhenUsed="0"/>
+    <w:lsdException w:name="Medium Grid 3 Accent 3" w:semiHidden="0" w:uiPriority="69" w:unhideWhenUsed="0"/>
+    <w:lsdException w:name="Dark List Accent 3" w:semiHidden="0" w:uiPriority="70" w:unhideWhenUsed="0"/>
+    <w:lsdException w:name="Colorful Shading Accent 3" w:semiHidden="0" w:uiPriority="71" w:unhideWhenUsed="0"/>
+    <w:lsdException w:name="Colorful List Accent 3" w:semiHidden="0" w:uiPriority="72" w:unhideWhenUsed="0"/>
+    <w:lsdException w:name="Colorful Grid Accent 3" w:semiHidden="0" w:uiPriority="73" w:unhideWhenUsed="0"/>
+    <w:lsdException w:name="Light Shading Accent 4" w:semiHidden="0" w:uiPriority="60" w:unhideWhenUsed="0"/>
+    <w:lsdException w:name="Light List Accent 4" w:semiHidden="0" w:uiPriority="61" w:unhideWhenUsed="0"/>
+    <w:lsdException w:name="Light Grid Accent 4" w:semiHidden="0" w:uiPriority="62" w:unhideWhenUsed="0"/>
+    <w:lsdException w:name="Medium Shading 1 Accent 4" w:semiHidden="0" w:uiPriority="63" w:unhideWhenUsed="0"/>
+    <w:lsdException w:name="Medium Shading 2 Accent 4" w:semiHidden="0" w:uiPriority="64" w:unhideWhenUsed="0"/>
+    <w:lsdException w:name="Medium List 1 Accent 4" w:semiHidden="0" w:uiPriority="65" w:unhideWhenUsed="0"/>
+    <w:lsdException w:name="Medium List 2 Accent 4" w:semiHidden="0" w:uiPriority="66" w:unhideWhenUsed="0"/>
+    <w:lsdException w:name="Medium Grid 1 Accent 4" w:semiHidden="0" w:uiPriority="67" w:unhideWhenUsed="0"/>
+    <w:lsdException w:name="Medium Grid 2 Accent 4" w:semiHidden="0" w:uiPriority="68" w:unhideWhenUsed="0"/>
+    <w:lsdException w:name="Medium Grid 3 Accent 4" w:semiHidden="0" w:uiPriority="69" w:unhideWhenUsed="0"/>
+    <w:lsdException w:name="Dark List Accent 4" w:semiHidden="0" w:uiPriority="70" w:unhideWhenUsed="0"/>
+    <w:lsdException w:name="Colorful Shading Accent 4" w:semiHidden="0" w:uiPriority="71" w:unhideWhenUsed="0"/>
+    <w:lsdException w:name="Colorful List Accent 4" w:semiHidden="0" w:uiPriority="72" w:unhideWhenUsed="0"/>
+    <w:lsdException w:name="Colorful Grid Accent 4" w:semiHidden="0" w:uiPriority="73" w:unhideWhenUsed="0"/>
+    <w:lsdException w:name="Light Shading Accent 5" w:semiHidden="0" w:uiPriority="60" w:unhideWhenUsed="0"/>
+    <w:lsdException w:name="Light List Accent 5" w:semiHidden="0" w:uiPriority="61" w:unhideWhenUsed="0"/>
+    <w:lsdException w:name="Light Grid Accent 5" w:semiHidden="0" w:uiPriority="62" w:unhideWhenUsed="0"/>
+    <w:lsdException w:name="Medium Shading 1 Accent 5" w:semiHidden="0" w:uiPriority="63" w:unhideWhenUsed="0"/>
+    <w:lsdException w:name="Medium Shading 2 Accent 5" w:semiHidden="0" w:uiPriority="64" w:unhideWhenUsed="0"/>
+    <w:lsdException w:name="Medium List 1 Accent 5" w:semiHidden="0" w:uiPriority="65" w:unhideWhenUsed="0"/>
+    <w:lsdException w:name="Medium List 2 Accent 5" w:semiHidden="0" w:uiPriority="66" w:unhideWhenUsed="0"/>
+    <w:lsdException w:name="Medium Grid 1 Accent 5" w:semiHidden="0" w:uiPriority="67" w:unhideWhenUsed="0"/>
+    <w:lsdException w:name="Medium Grid 2 Accent 5" w:semiHidden="0" w:uiPriority="68" w:unhideWhenUsed="0"/>
+    <w:lsdException w:name="Medium Grid 3 Accent 5" w:semiHidden="0" w:uiPriority="69" w:unhideWhenUsed="0"/>
+    <w:lsdException w:name="Dark List Accent 5" w:semiHidden="0" w:uiPriority="70" w:unhideWhenUsed="0"/>
+    <w:lsdException w:name="Colorful Shading Accent 5" w:semiHidden="0" w:uiPriority="71" w:unhideWhenUsed="0"/>
+    <w:lsdException w:name="Colorful List Accent 5" w:semiHidden="0" w:uiPriority="72" w:unhideWhenUsed="0"/>
+    <w:lsdException w:name="Colorful Grid Accent 5" w:semiHidden="0" w:uiPriority="73" w:unhideWhenUsed="0"/>
+    <w:lsdException w:name="Light Shading Accent 6" w:semiHidden="0" w:uiPriority="60" w:unhideWhenUsed="0"/>
+    <w:lsdException w:name="Light List Accent 6" w:semiHidden="0" w:uiPriority="61" w:unhideWhenUsed="0"/>
+    <w:lsdException w:name="Light Grid Accent 6" w:semiHidden="0" w:uiPriority="62" w:unhideWhenUsed="0"/>
+    <w:lsdException w:name="Medium Shading 1 Accent 6" w:semiHidden="0" w:uiPriority="63" w:unhideWhenUsed="0"/>
+    <w:lsdException w:name="Medium Shading 2 Accent 6" w:semiHidden="0" w:uiPriority="64" w:unhideWhenUsed="0"/>
+    <w:lsdException w:name="Medium List 1 Accent 6" w:semiHidden="0" w:uiPriority="65" w:unhideWhenUsed="0"/>
+    <w:lsdException w:name="Medium List 2 Accent 6" w:semiHidden="0" w:uiPriority="66" w:unhideWhenUsed="0"/>
+    <w:lsdException w:name="Medium Grid 1 Accent 6" w:semiHidden="0" w:uiPriority="67" w:unhideWhenUsed="0"/>
+    <w:lsdException w:name="Medium Grid 2 Accent 6" w:semiHidden="0" w:uiPriority="68" w:unhideWhenUsed="0"/>
+    <w:lsdException w:name="Medium Grid 3 Accent 6" w:semiHidden="0" w:uiPriority="69" w:unhideWhenUsed="0"/>
+    <w:lsdException w:name="Dark List Accent 6" w:semiHidden="0" w:uiPriority="70" w:unhideWhenUsed="0"/>
+    <w:lsdException w:name="Colorful Shading Accent 6" w:semiHidden="0" w:uiPriority="71" w:unhideWhenUsed="0"/>
+    <w:lsdException w:name="Colorful List Accent 6" w:semiHidden="0" w:uiPriority="72" w:unhideWhenUsed="0"/>
+    <w:lsdException w:name="Colorful Grid Accent 6" w:semiHidden="0" w:uiPriority="73" w:unhideWhenUsed="0"/>
+    <w:lsdException w:name="Subtle Emphasis" w:semiHidden="0" w:uiPriority="19" w:unhideWhenUsed="0" w:qFormat="1"/>
+    <w:lsdException w:name="Intense Emphasis" w:semiHidden="0" w:uiPriority="21" w:unhideWhenUsed="0" w:qFormat="1"/>
+    <w:lsdException w:name="Subtle Reference" w:semiHidden="0" w:uiPriority="31" w:unhideWhenUsed="0" w:qFormat="1"/>
+    <w:lsdException w:name="Intense Reference" w:semiHidden="0" w:uiPriority="32" w:unhideWhenUsed="0" w:qFormat="1"/>
+    <w:lsdException w:name="Book Title" w:semiHidden="0" w:uiPriority="33" w:unhideWhenUsed="0" w:qFormat="1"/>
+    <w:lsdException w:name="Bibliography" w:uiPriority="37"/>
+    <w:lsdException w:name="TOC Heading" w:uiPriority="39" w:qFormat="1"/>
+  </w:latentStyles>
+  <w:style w:type="paragraph" w:default="1" w:styleId="a">
+    <w:name w:val="Normal"/>
+    <w:qFormat/>
+    <w:rsid w:val="003112B9"/>
+    <w:pPr>
+      <w:widowControl w:val="0"/>
+    </w:pPr>
+  </w:style>
+  <w:style w:type="character" w:default="1" w:styleId="a0">
+    <w:name w:val="Default Paragraph Font"/>
+    <w:uiPriority w:val="1"/>
+    <w:semiHidden/>
+    <w:unhideWhenUsed/>
+  </w:style>
+  <w:style w:type="table" w:default="1" w:styleId="a1">
+    <w:name w:val="Normal Table"/>
+    <w:uiPriority w:val="99"/>
+    <w:semiHidden/>
+    <w:unhideWhenUsed/>
+    <w:tblPr>
+      <w:tblInd w:w="0" w:type="dxa"/>
+      <w:tblCellMar>
+        <w:top w:w="0" w:type="dxa"/>
+        <w:left w:w="108" w:type="dxa"/>
+        <w:bottom w:w="0" w:type="dxa"/>
+        <w:right w:w="108" w:type="dxa"/>
+      </w:tblCellMar>
+    </w:tblPr>
+  </w:style>
+  <w:style w:type="numbering" w:default="1" w:styleId="a2">
+    <w:name w:val="No List"/>
+    <w:uiPriority w:val="99"/>
+    <w:semiHidden/>
+    <w:unhideWhenUsed/>
+  </w:style>
+  <w:style w:type="paragraph" w:styleId="a3">
+    <w:name w:val="header"/>
+    <w:basedOn w:val="a"/>
+    <w:link w:val="a4"/>
+    <w:uiPriority w:val="99"/>
+    <w:unhideWhenUsed/>
+    <w:rsid w:val="003112B9"/>
+    <w:pPr>
+      <w:tabs>
+        <w:tab w:val="center" w:pos="4153"/>
+        <w:tab w:val="right" w:pos="8306"/>
+      </w:tabs>
+      <w:snapToGrid w:val="0"/>
+    </w:pPr>
+    <w:rPr>
+      <w:sz w:val="20"/>
+      <w:szCs w:val="20"/>
+    </w:rPr>
+  </w:style>
+  <w:style w:type="character" w:customStyle="1" w:styleId="a4">
+    <w:name w:val="頁首 字元"/>
+    <w:basedOn w:val="a0"/>
+    <w:link w:val="a3"/>
+    <w:uiPriority w:val="99"/>
+    <w:rsid w:val="003112B9"/>
+    <w:rPr>
+      <w:sz w:val="20"/>
+      <w:szCs w:val="20"/>
+    </w:rPr>
+  </w:style>
+  <w:style w:type="paragraph" w:styleId="a5">
+    <w:name w:val="footer"/>
+    <w:basedOn w:val="a"/>
+    <w:link w:val="a6"/>
+    <w:uiPriority w:val="99"/>
+    <w:unhideWhenUsed/>
+    <w:rsid w:val="003112B9"/>
+    <w:pPr>
+      <w:tabs>
+        <w:tab w:val="center" w:pos="4153"/>
+        <w:tab w:val="right" w:pos="8306"/>
+      </w:tabs>
+      <w:snapToGrid w:val="0"/>
+    </w:pPr>
+    <w:rPr>
+      <w:sz w:val="20"/>
+      <w:szCs w:val="20"/>
+    </w:rPr>
+  </w:style>
+  <w:style w:type="character" w:customStyle="1" w:styleId="a6">
+    <w:name w:val="頁尾 字元"/>
+    <w:basedOn w:val="a0"/>
+    <w:link w:val="a5"/>
+    <w:uiPriority w:val="99"/>
+    <w:rsid w:val="003112B9"/>
+    <w:rPr>
+      <w:sz w:val="20"/>
+      <w:szCs w:val="20"/>
+    </w:rPr>
+  </w:style>
+  <w:style w:type="paragraph" w:styleId="a7">
+    <w:name w:val="List Paragraph"/>
+    <w:basedOn w:val="a"/>
+    <w:uiPriority w:val="34"/>
+    <w:qFormat/>
+    <w:rsid w:val="00BE48B1"/>
+    <w:pPr>
+      <w:ind w:leftChars="200" w:left="480"/>
+    </w:pPr>
+  </w:style>
+  <w:style w:type="character" w:styleId="a8">
+    <w:name w:val="annotation reference"/>
+    <w:basedOn w:val="a0"/>
+    <w:uiPriority w:val="99"/>
+    <w:semiHidden/>
+    <w:unhideWhenUsed/>
+    <w:rsid w:val="00E06E96"/>
+    <w:rPr>
+      <w:sz w:val="18"/>
+      <w:szCs w:val="18"/>
+    </w:rPr>
+  </w:style>
+  <w:style w:type="paragraph" w:styleId="a9">
+    <w:name w:val="annotation text"/>
+    <w:basedOn w:val="a"/>
+    <w:link w:val="aa"/>
+    <w:uiPriority w:val="99"/>
+    <w:semiHidden/>
+    <w:unhideWhenUsed/>
+    <w:rsid w:val="00E06E96"/>
+  </w:style>
+  <w:style w:type="character" w:customStyle="1" w:styleId="aa">
+    <w:name w:val="註解文字 字元"/>
+    <w:basedOn w:val="a0"/>
+    <w:link w:val="a9"/>
+    <w:uiPriority w:val="99"/>
+    <w:semiHidden/>
+    <w:rsid w:val="00E06E96"/>
+  </w:style>
+  <w:style w:type="paragraph" w:styleId="ab">
+    <w:name w:val="annotation subject"/>
+    <w:basedOn w:val="a9"/>
+    <w:next w:val="a9"/>
+    <w:link w:val="ac"/>
+    <w:uiPriority w:val="99"/>
+    <w:semiHidden/>
+    <w:unhideWhenUsed/>
+    <w:rsid w:val="00E06E96"/>
+    <w:rPr>
+      <w:b/>
+      <w:bCs/>
+    </w:rPr>
+  </w:style>
+  <w:style w:type="character" w:customStyle="1" w:styleId="ac">
+    <w:name w:val="註解主旨 字元"/>
+    <w:basedOn w:val="aa"/>
+    <w:link w:val="ab"/>
+    <w:uiPriority w:val="99"/>
+    <w:semiHidden/>
+    <w:rsid w:val="00E06E96"/>
+    <w:rPr>
+      <w:b/>
+      <w:bCs/>
+    </w:rPr>
+  </w:style>
+  <w:style w:type="paragraph" w:styleId="ad">
+    <w:name w:val="Balloon Text"/>
+    <w:basedOn w:val="a"/>
+    <w:link w:val="ae"/>
+    <w:uiPriority w:val="99"/>
+    <w:semiHidden/>
+    <w:unhideWhenUsed/>
+    <w:rsid w:val="00E06E96"/>
+    <w:rPr>
+      <w:rFonts w:asciiTheme="majorHAnsi" w:eastAsiaTheme="majorEastAsia" w:hAnsiTheme="majorHAnsi" w:cstheme="majorBidi"/>
+      <w:sz w:val="18"/>
+      <w:szCs w:val="18"/>
+    </w:rPr>
+  </w:style>
+  <w:style w:type="character" w:customStyle="1" w:styleId="ae">
+    <w:name w:val="註解方塊文字 字元"/>
+    <w:basedOn w:val="a0"/>
+    <w:link w:val="ad"/>
+    <w:uiPriority w:val="99"/>
+    <w:semiHidden/>
+    <w:rsid w:val="00E06E96"/>
+    <w:rPr>
+      <w:rFonts w:asciiTheme="majorHAnsi" w:eastAsiaTheme="majorEastAsia" w:hAnsiTheme="majorHAnsi" w:cstheme="majorBidi"/>
+      <w:sz w:val="18"/>
+      <w:szCs w:val="18"/>
+    </w:rPr>
   </w:style>
 </w:styles>
 </file>
@@ -2574,7 +3422,7 @@
   <a:extraClrSchemeLst/>
   <a:extLst>
     <a:ext uri="{05A4C25C-085E-4340-85A3-A5531E510DB2}">
-      <thm15:themeFamily xmlns:thm15="http://schemas.microsoft.com/office/thememl/2012/main" name="Office Theme" id="{62F939B6-93AF-4DB8-9C6B-D6C7DFDC589F}" vid="{4A3C46E8-61CC-4603-A589-7422A47A8E4A}"/>
+      <thm15:themeFamily xmlns:thm15="http://schemas.microsoft.com/office/thememl/2012/main" xmlns="" name="Office Theme" id="{62F939B6-93AF-4DB8-9C6B-D6C7DFDC589F}" vid="{4A3C46E8-61CC-4603-A589-7422A47A8E4A}"/>
     </a:ext>
   </a:extLst>
 </a:theme>

</xml_diff>